<commit_message>
Refined codes in LAB10
</commit_message>
<xml_diff>
--- a/assignment-10/L10_2019.docx
+++ b/assignment-10/L10_2019.docx
@@ -1,6 +1,6 @@
 
 <file path=word/document.xml><?xml version="1.0" encoding="utf-8"?>
-<w:document xmlns:wpc="http://schemas.microsoft.com/office/word/2010/wordprocessingCanvas" xmlns:mc="http://schemas.openxmlformats.org/markup-compatibility/2006" xmlns:o="urn:schemas-microsoft-com:office:office" xmlns:r="http://schemas.openxmlformats.org/officeDocument/2006/relationships" xmlns:m="http://schemas.openxmlformats.org/officeDocument/2006/math" xmlns:v="urn:schemas-microsoft-com:vml" xmlns:wp14="http://schemas.microsoft.com/office/word/2010/wordprocessingDrawing" xmlns:wp="http://schemas.openxmlformats.org/drawingml/2006/wordprocessingDrawing" xmlns:w10="urn:schemas-microsoft-com:office:word" xmlns:w="http://schemas.openxmlformats.org/wordprocessingml/2006/main" xmlns:w14="http://schemas.microsoft.com/office/word/2010/wordml" xmlns:wpg="http://schemas.microsoft.com/office/word/2010/wordprocessingGroup" xmlns:wpi="http://schemas.microsoft.com/office/word/2010/wordprocessingInk" xmlns:wne="http://schemas.microsoft.com/office/word/2006/wordml" xmlns:wps="http://schemas.microsoft.com/office/word/2010/wordprocessingShape" mc:Ignorable="w14 wp14">
+<w:document xmlns:wpc="http://schemas.microsoft.com/office/word/2010/wordprocessingCanvas" xmlns:cx="http://schemas.microsoft.com/office/drawing/2014/chartex" xmlns:cx1="http://schemas.microsoft.com/office/drawing/2015/9/8/chartex" xmlns:cx2="http://schemas.microsoft.com/office/drawing/2015/10/21/chartex" xmlns:cx3="http://schemas.microsoft.com/office/drawing/2016/5/9/chartex" xmlns:cx4="http://schemas.microsoft.com/office/drawing/2016/5/10/chartex" xmlns:cx5="http://schemas.microsoft.com/office/drawing/2016/5/11/chartex" xmlns:cx6="http://schemas.microsoft.com/office/drawing/2016/5/12/chartex" xmlns:cx7="http://schemas.microsoft.com/office/drawing/2016/5/13/chartex" xmlns:cx8="http://schemas.microsoft.com/office/drawing/2016/5/14/chartex" xmlns:mc="http://schemas.openxmlformats.org/markup-compatibility/2006" xmlns:aink="http://schemas.microsoft.com/office/drawing/2016/ink" xmlns:am3d="http://schemas.microsoft.com/office/drawing/2017/model3d" xmlns:o="urn:schemas-microsoft-com:office:office" xmlns:r="http://schemas.openxmlformats.org/officeDocument/2006/relationships" xmlns:m="http://schemas.openxmlformats.org/officeDocument/2006/math" xmlns:v="urn:schemas-microsoft-com:vml" xmlns:wp14="http://schemas.microsoft.com/office/word/2010/wordprocessingDrawing" xmlns:wp="http://schemas.openxmlformats.org/drawingml/2006/wordprocessingDrawing" xmlns:w10="urn:schemas-microsoft-com:office:word" xmlns:w="http://schemas.openxmlformats.org/wordprocessingml/2006/main" xmlns:w14="http://schemas.microsoft.com/office/word/2010/wordml" xmlns:w15="http://schemas.microsoft.com/office/word/2012/wordml" xmlns:w16cid="http://schemas.microsoft.com/office/word/2016/wordml/cid" xmlns:w16se="http://schemas.microsoft.com/office/word/2015/wordml/symex" xmlns:wpg="http://schemas.microsoft.com/office/word/2010/wordprocessingGroup" xmlns:wpi="http://schemas.microsoft.com/office/word/2010/wordprocessingInk" xmlns:wne="http://schemas.microsoft.com/office/word/2006/wordml" xmlns:wps="http://schemas.microsoft.com/office/word/2010/wordprocessingShape" mc:Ignorable="w14 w15 w16se w16cid wp14">
   <w:body>
     <w:p>
       <w:pPr>
@@ -11,7 +11,15 @@
         </w:rPr>
       </w:pPr>
       <w:r>
-        <w:t>Hands-on Experiment # 10 : Worksheet (201</w:t>
+        <w:t xml:space="preserve">Hands-on Experiment # </w:t>
+      </w:r>
+      <w:proofErr w:type="gramStart"/>
+      <w:r>
+        <w:t>10 :</w:t>
+      </w:r>
+      <w:proofErr w:type="gramEnd"/>
+      <w:r>
+        <w:t xml:space="preserve"> Worksheet (201</w:t>
       </w:r>
       <w:r>
         <w:t>9</w:t>
@@ -24,16 +32,54 @@
       <w:pPr>
         <w:spacing w:before="240"/>
         <w:rPr>
-          <w:sz w:val="20"/>
-          <w:szCs w:val="20"/>
-        </w:rPr>
-      </w:pPr>
-      <w:r>
-        <w:rPr>
-          <w:sz w:val="20"/>
-          <w:szCs w:val="20"/>
-        </w:rPr>
-        <w:t>Section______________ Date__________________________________</w:t>
+          <w:color w:val="4F81BD" w:themeColor="accent1"/>
+          <w:sz w:val="20"/>
+          <w:szCs w:val="20"/>
+        </w:rPr>
+      </w:pPr>
+      <w:r>
+        <w:rPr>
+          <w:sz w:val="20"/>
+          <w:szCs w:val="20"/>
+        </w:rPr>
+        <w:t>Section</w:t>
+      </w:r>
+      <w:r>
+        <w:rPr>
+          <w:sz w:val="20"/>
+          <w:szCs w:val="20"/>
+        </w:rPr>
+        <w:t xml:space="preserve"> </w:t>
+      </w:r>
+      <w:r>
+        <w:rPr>
+          <w:color w:val="4F81BD" w:themeColor="accent1"/>
+          <w:sz w:val="20"/>
+          <w:szCs w:val="20"/>
+        </w:rPr>
+        <w:t>2</w:t>
+      </w:r>
+      <w:r>
+        <w:rPr>
+          <w:sz w:val="20"/>
+          <w:szCs w:val="20"/>
+        </w:rPr>
+        <w:t xml:space="preserve"> Date</w:t>
+      </w:r>
+      <w:r>
+        <w:rPr>
+          <w:sz w:val="20"/>
+          <w:szCs w:val="20"/>
+        </w:rPr>
+        <w:t xml:space="preserve"> </w:t>
+      </w:r>
+      <w:r>
+        <w:rPr>
+          <w:color w:val="4F81BD" w:themeColor="accent1"/>
+          <w:sz w:val="20"/>
+          <w:szCs w:val="20"/>
+        </w:rPr>
+        <w:t>5 November 2019</w:t>
       </w:r>
     </w:p>
     <w:p>
@@ -58,48 +104,102 @@
       <w:pPr>
         <w:spacing w:before="240"/>
         <w:rPr>
-          <w:sz w:val="20"/>
-          <w:szCs w:val="20"/>
-        </w:rPr>
-      </w:pPr>
-      <w:r>
-        <w:rPr>
-          <w:sz w:val="20"/>
-          <w:szCs w:val="20"/>
-        </w:rPr>
-        <w:t>Student ID _________________________________ Name______________________________________</w:t>
+          <w:color w:val="4F81BD" w:themeColor="accent1"/>
+          <w:sz w:val="20"/>
+          <w:szCs w:val="20"/>
+        </w:rPr>
+      </w:pPr>
+      <w:r>
+        <w:rPr>
+          <w:sz w:val="20"/>
+          <w:szCs w:val="20"/>
+        </w:rPr>
+        <w:t xml:space="preserve">Student ID </w:t>
+      </w:r>
+      <w:r>
+        <w:rPr>
+          <w:color w:val="4F81BD" w:themeColor="accent1"/>
+          <w:sz w:val="20"/>
+          <w:szCs w:val="20"/>
+        </w:rPr>
+        <w:t>6238063321</w:t>
+      </w:r>
+      <w:r>
+        <w:rPr>
+          <w:sz w:val="20"/>
+          <w:szCs w:val="20"/>
+        </w:rPr>
+        <w:t xml:space="preserve"> Name</w:t>
+      </w:r>
+      <w:r>
+        <w:rPr>
+          <w:sz w:val="20"/>
+          <w:szCs w:val="20"/>
+        </w:rPr>
+        <w:t xml:space="preserve"> </w:t>
+      </w:r>
+      <w:r>
+        <w:rPr>
+          <w:color w:val="4F81BD" w:themeColor="accent1"/>
+          <w:sz w:val="20"/>
+          <w:szCs w:val="20"/>
+        </w:rPr>
+        <w:t>Nattawat Pornthisan</w:t>
       </w:r>
     </w:p>
     <w:p>
       <w:pPr>
         <w:spacing w:before="240"/>
         <w:rPr>
-          <w:sz w:val="20"/>
-          <w:szCs w:val="20"/>
-        </w:rPr>
-      </w:pPr>
-      <w:r>
-        <w:rPr>
-          <w:sz w:val="20"/>
-          <w:szCs w:val="20"/>
-        </w:rPr>
-        <w:t>Student ID _________________________________ Name______________________________________</w:t>
-      </w:r>
-    </w:p>
-    <w:p>
-      <w:pPr>
-        <w:spacing w:before="240"/>
-        <w:rPr>
-          <w:sz w:val="20"/>
-          <w:szCs w:val="20"/>
-        </w:rPr>
-      </w:pPr>
-      <w:r>
-        <w:rPr>
-          <w:sz w:val="20"/>
-          <w:szCs w:val="20"/>
-        </w:rPr>
-        <w:t>Student ID _________________________________ Name______________________________________</w:t>
+          <w:color w:val="4F81BD" w:themeColor="accent1"/>
+          <w:sz w:val="20"/>
+          <w:szCs w:val="20"/>
+        </w:rPr>
+      </w:pPr>
+      <w:r>
+        <w:rPr>
+          <w:sz w:val="20"/>
+          <w:szCs w:val="20"/>
+        </w:rPr>
+        <w:t xml:space="preserve">Student ID </w:t>
+      </w:r>
+      <w:r>
+        <w:rPr>
+          <w:color w:val="4F81BD" w:themeColor="accent1"/>
+          <w:sz w:val="20"/>
+          <w:szCs w:val="20"/>
+        </w:rPr>
+        <w:t>6238084521</w:t>
+      </w:r>
+      <w:r>
+        <w:rPr>
+          <w:color w:val="4F81BD" w:themeColor="accent1"/>
+          <w:sz w:val="20"/>
+          <w:szCs w:val="20"/>
+        </w:rPr>
+        <w:t xml:space="preserve"> </w:t>
+      </w:r>
+      <w:r>
+        <w:rPr>
+          <w:sz w:val="20"/>
+          <w:szCs w:val="20"/>
+        </w:rPr>
+        <w:t>Name</w:t>
+      </w:r>
+      <w:r>
+        <w:rPr>
+          <w:sz w:val="20"/>
+          <w:szCs w:val="20"/>
+        </w:rPr>
+        <w:t xml:space="preserve"> </w:t>
+      </w:r>
+      <w:r>
+        <w:rPr>
+          <w:color w:val="4F81BD" w:themeColor="accent1"/>
+          <w:sz w:val="20"/>
+          <w:szCs w:val="20"/>
+        </w:rPr>
+        <w:t>Tananyapat Wareechuensuk</w:t>
       </w:r>
     </w:p>
     <w:p>
@@ -175,7 +275,27 @@
           <w:sz w:val="20"/>
           <w:szCs w:val="20"/>
         </w:rPr>
-        <w:t xml:space="preserve"> x(int n)</w:t>
+        <w:t xml:space="preserve"> </w:t>
+      </w:r>
+      <w:proofErr w:type="gramStart"/>
+      <w:r>
+        <w:rPr>
+          <w:i/>
+          <w:iCs/>
+          <w:sz w:val="20"/>
+          <w:szCs w:val="20"/>
+        </w:rPr>
+        <w:t>x(</w:t>
+      </w:r>
+      <w:proofErr w:type="gramEnd"/>
+      <w:r>
+        <w:rPr>
+          <w:i/>
+          <w:iCs/>
+          <w:sz w:val="20"/>
+          <w:szCs w:val="20"/>
+        </w:rPr>
+        <w:t>int n)</w:t>
       </w:r>
       <w:r>
         <w:rPr>
@@ -543,6 +663,13 @@
                 <w:szCs w:val="20"/>
               </w:rPr>
             </w:pPr>
+            <w:r>
+              <w:rPr>
+                <w:sz w:val="20"/>
+                <w:szCs w:val="20"/>
+              </w:rPr>
+              <w:t>0.0100</w:t>
+            </w:r>
           </w:p>
         </w:tc>
       </w:tr>
@@ -583,6 +710,13 @@
                 <w:szCs w:val="20"/>
               </w:rPr>
             </w:pPr>
+            <w:r>
+              <w:rPr>
+                <w:sz w:val="20"/>
+                <w:szCs w:val="20"/>
+              </w:rPr>
+              <w:t>0.0297</w:t>
+            </w:r>
           </w:p>
         </w:tc>
       </w:tr>
@@ -623,6 +757,13 @@
                 <w:szCs w:val="20"/>
               </w:rPr>
             </w:pPr>
+            <w:r>
+              <w:rPr>
+                <w:sz w:val="20"/>
+                <w:szCs w:val="20"/>
+              </w:rPr>
+              <w:t>0.0865</w:t>
+            </w:r>
           </w:p>
         </w:tc>
       </w:tr>
@@ -663,6 +804,13 @@
                 <w:szCs w:val="20"/>
               </w:rPr>
             </w:pPr>
+            <w:r>
+              <w:rPr>
+                <w:sz w:val="20"/>
+                <w:szCs w:val="20"/>
+              </w:rPr>
+              <w:t>0.2369</w:t>
+            </w:r>
           </w:p>
         </w:tc>
       </w:tr>
@@ -703,6 +851,13 @@
                 <w:szCs w:val="20"/>
               </w:rPr>
             </w:pPr>
+            <w:r>
+              <w:rPr>
+                <w:sz w:val="20"/>
+                <w:szCs w:val="20"/>
+              </w:rPr>
+              <w:t>0.5424</w:t>
+            </w:r>
           </w:p>
         </w:tc>
       </w:tr>
@@ -743,6 +898,13 @@
                 <w:szCs w:val="20"/>
               </w:rPr>
             </w:pPr>
+            <w:r>
+              <w:rPr>
+                <w:sz w:val="20"/>
+                <w:szCs w:val="20"/>
+              </w:rPr>
+              <w:t>0.7446</w:t>
+            </w:r>
           </w:p>
         </w:tc>
       </w:tr>
@@ -785,6 +947,47 @@
           <w:szCs w:val="20"/>
         </w:rPr>
       </w:pPr>
+      <w:r>
+        <w:rPr>
+          <w:sz w:val="20"/>
+          <w:szCs w:val="20"/>
+        </w:rPr>
+        <w:drawing>
+          <wp:inline distT="0" distB="0" distL="0" distR="0" wp14:anchorId="5D9DEE63" wp14:editId="3904367D">
+            <wp:extent cx="5943600" cy="2096770"/>
+            <wp:effectExtent l="0" t="0" r="0" b="0"/>
+            <wp:docPr id="1" name="Picture 1"/>
+            <wp:cNvGraphicFramePr>
+              <a:graphicFrameLocks xmlns:a="http://schemas.openxmlformats.org/drawingml/2006/main" noChangeAspect="1"/>
+            </wp:cNvGraphicFramePr>
+            <a:graphic xmlns:a="http://schemas.openxmlformats.org/drawingml/2006/main">
+              <a:graphicData uri="http://schemas.openxmlformats.org/drawingml/2006/picture">
+                <pic:pic xmlns:pic="http://schemas.openxmlformats.org/drawingml/2006/picture">
+                  <pic:nvPicPr>
+                    <pic:cNvPr id="1" name=""/>
+                    <pic:cNvPicPr/>
+                  </pic:nvPicPr>
+                  <pic:blipFill>
+                    <a:blip r:embed="rId7"/>
+                    <a:stretch>
+                      <a:fillRect/>
+                    </a:stretch>
+                  </pic:blipFill>
+                  <pic:spPr>
+                    <a:xfrm>
+                      <a:off x="0" y="0"/>
+                      <a:ext cx="5943600" cy="2096770"/>
+                    </a:xfrm>
+                    <a:prstGeom prst="rect">
+                      <a:avLst/>
+                    </a:prstGeom>
+                  </pic:spPr>
+                </pic:pic>
+              </a:graphicData>
+            </a:graphic>
+          </wp:inline>
+        </w:drawing>
+      </w:r>
     </w:p>
     <w:p>
       <w:pPr>
@@ -797,6 +1000,25 @@
     </w:p>
     <w:p>
       <w:pPr>
+        <w:rPr>
+          <w:rFonts w:asciiTheme="majorHAnsi" w:eastAsiaTheme="majorEastAsia" w:hAnsiTheme="majorHAnsi" w:cstheme="majorBidi"/>
+          <w:b/>
+          <w:bCs/>
+          <w:color w:val="4F81BD" w:themeColor="accent1"/>
+          <w:sz w:val="20"/>
+          <w:szCs w:val="20"/>
+        </w:rPr>
+      </w:pPr>
+      <w:r>
+        <w:rPr>
+          <w:sz w:val="20"/>
+          <w:szCs w:val="20"/>
+        </w:rPr>
+        <w:br w:type="page"/>
+      </w:r>
+    </w:p>
+    <w:p>
+      <w:pPr>
         <w:pStyle w:val="Heading2"/>
         <w:rPr>
           <w:color w:val="4F81BD"/>
@@ -809,6 +1031,7 @@
           <w:sz w:val="20"/>
           <w:szCs w:val="20"/>
         </w:rPr>
+        <w:lastRenderedPageBreak/>
         <w:t>Part B: Thinking Recursively</w:t>
       </w:r>
     </w:p>
@@ -897,7 +1120,55 @@
           <w:sz w:val="20"/>
           <w:szCs w:val="20"/>
         </w:rPr>
-        <w:t xml:space="preserve">Operations that allow us to write arrays codes in recursive ways are written in class MyArrayUtil. Please read methods in class MyArrayUtil. (We will ignore loops in MyArrayUtil). </w:t>
+        <w:t xml:space="preserve">Operations that allow us to write arrays codes in recursive ways are written in class </w:t>
+      </w:r>
+      <w:proofErr w:type="spellStart"/>
+      <w:r>
+        <w:rPr>
+          <w:sz w:val="20"/>
+          <w:szCs w:val="20"/>
+        </w:rPr>
+        <w:t>MyArrayUtil</w:t>
+      </w:r>
+      <w:proofErr w:type="spellEnd"/>
+      <w:r>
+        <w:rPr>
+          <w:sz w:val="20"/>
+          <w:szCs w:val="20"/>
+        </w:rPr>
+        <w:t xml:space="preserve">. Please read methods in class </w:t>
+      </w:r>
+      <w:proofErr w:type="spellStart"/>
+      <w:r>
+        <w:rPr>
+          <w:sz w:val="20"/>
+          <w:szCs w:val="20"/>
+        </w:rPr>
+        <w:t>MyArrayUtil</w:t>
+      </w:r>
+      <w:proofErr w:type="spellEnd"/>
+      <w:r>
+        <w:rPr>
+          <w:sz w:val="20"/>
+          <w:szCs w:val="20"/>
+        </w:rPr>
+        <w:t xml:space="preserve">. (We will ignore loops in </w:t>
+      </w:r>
+      <w:proofErr w:type="spellStart"/>
+      <w:r>
+        <w:rPr>
+          <w:sz w:val="20"/>
+          <w:szCs w:val="20"/>
+        </w:rPr>
+        <w:t>MyArrayUtil</w:t>
+      </w:r>
+      <w:proofErr w:type="spellEnd"/>
+      <w:r>
+        <w:rPr>
+          <w:sz w:val="20"/>
+          <w:szCs w:val="20"/>
+        </w:rPr>
+        <w:t xml:space="preserve">). </w:t>
       </w:r>
     </w:p>
     <w:p>
@@ -922,23 +1193,33 @@
           <w:sz w:val="20"/>
           <w:szCs w:val="20"/>
         </w:rPr>
-        <w:t>A class called RecursiveExercise (with main method to test your other methods) is given for this question. Then, inside RecursiveExercise.java, do the followings:</w:t>
-      </w:r>
-    </w:p>
-    <w:p>
-      <w:pPr>
-        <w:rPr>
-          <w:sz w:val="20"/>
-          <w:szCs w:val="20"/>
-        </w:rPr>
-      </w:pPr>
-      <w:r>
-        <w:rPr>
-          <w:sz w:val="20"/>
-          <w:szCs w:val="20"/>
-        </w:rPr>
-        <w:br w:type="page"/>
-      </w:r>
+        <w:t xml:space="preserve">A class called </w:t>
+      </w:r>
+      <w:proofErr w:type="spellStart"/>
+      <w:r>
+        <w:rPr>
+          <w:sz w:val="20"/>
+          <w:szCs w:val="20"/>
+        </w:rPr>
+        <w:t>RecursiveExercise</w:t>
+      </w:r>
+      <w:proofErr w:type="spellEnd"/>
+      <w:r>
+        <w:rPr>
+          <w:sz w:val="20"/>
+          <w:szCs w:val="20"/>
+        </w:rPr>
+        <w:t xml:space="preserve"> (with main method to test your other methods) is given for this question. Then, inside RecursiveExercise.java, do the followings:</w:t>
+      </w:r>
+    </w:p>
+    <w:p>
+      <w:pPr>
+        <w:pStyle w:val="ListParagraph"/>
+        <w:rPr>
+          <w:sz w:val="20"/>
+          <w:szCs w:val="20"/>
+        </w:rPr>
+      </w:pPr>
     </w:p>
     <w:p>
       <w:pPr>
@@ -957,7 +1238,6 @@
           <w:sz w:val="20"/>
           <w:szCs w:val="20"/>
         </w:rPr>
-        <w:lastRenderedPageBreak/>
         <w:t xml:space="preserve">Write a </w:t>
       </w:r>
       <w:r>
@@ -1033,8 +1313,30 @@
           <w:sz w:val="20"/>
           <w:szCs w:val="20"/>
         </w:rPr>
-        <w:t xml:space="preserve"> isIn(</w:t>
-      </w:r>
+        <w:t xml:space="preserve"> </w:t>
+      </w:r>
+      <w:proofErr w:type="spellStart"/>
+      <w:proofErr w:type="gramStart"/>
+      <w:r>
+        <w:rPr>
+          <w:rFonts w:ascii="Consolas" w:hAnsi="Consolas"/>
+          <w:color w:val="000000"/>
+          <w:sz w:val="20"/>
+          <w:szCs w:val="20"/>
+        </w:rPr>
+        <w:t>isIn</w:t>
+      </w:r>
+      <w:proofErr w:type="spellEnd"/>
+      <w:r>
+        <w:rPr>
+          <w:rFonts w:ascii="Consolas" w:hAnsi="Consolas"/>
+          <w:color w:val="000000"/>
+          <w:sz w:val="20"/>
+          <w:szCs w:val="20"/>
+        </w:rPr>
+        <w:t>(</w:t>
+      </w:r>
+      <w:proofErr w:type="gramEnd"/>
       <w:r>
         <w:rPr>
           <w:rFonts w:ascii="Consolas" w:hAnsi="Consolas"/>
@@ -1204,6 +1506,47 @@
           <w:szCs w:val="20"/>
         </w:rPr>
       </w:pPr>
+      <w:r>
+        <w:rPr>
+          <w:sz w:val="20"/>
+          <w:szCs w:val="20"/>
+        </w:rPr>
+        <w:drawing>
+          <wp:inline distT="0" distB="0" distL="0" distR="0" wp14:anchorId="46A29CED" wp14:editId="3712EA0B">
+            <wp:extent cx="5943600" cy="904875"/>
+            <wp:effectExtent l="0" t="0" r="0" b="0"/>
+            <wp:docPr id="2" name="Picture 2"/>
+            <wp:cNvGraphicFramePr>
+              <a:graphicFrameLocks xmlns:a="http://schemas.openxmlformats.org/drawingml/2006/main" noChangeAspect="1"/>
+            </wp:cNvGraphicFramePr>
+            <a:graphic xmlns:a="http://schemas.openxmlformats.org/drawingml/2006/main">
+              <a:graphicData uri="http://schemas.openxmlformats.org/drawingml/2006/picture">
+                <pic:pic xmlns:pic="http://schemas.openxmlformats.org/drawingml/2006/picture">
+                  <pic:nvPicPr>
+                    <pic:cNvPr id="1" name=""/>
+                    <pic:cNvPicPr/>
+                  </pic:nvPicPr>
+                  <pic:blipFill>
+                    <a:blip r:embed="rId8"/>
+                    <a:stretch>
+                      <a:fillRect/>
+                    </a:stretch>
+                  </pic:blipFill>
+                  <pic:spPr>
+                    <a:xfrm>
+                      <a:off x="0" y="0"/>
+                      <a:ext cx="5943600" cy="904875"/>
+                    </a:xfrm>
+                    <a:prstGeom prst="rect">
+                      <a:avLst/>
+                    </a:prstGeom>
+                  </pic:spPr>
+                </pic:pic>
+              </a:graphicData>
+            </a:graphic>
+          </wp:inline>
+        </w:drawing>
+      </w:r>
     </w:p>
     <w:p>
       <w:pPr>
@@ -1297,8 +1640,29 @@
           <w:sz w:val="20"/>
           <w:szCs w:val="20"/>
         </w:rPr>
-        <w:t xml:space="preserve"> subArray(</w:t>
-      </w:r>
+        <w:t xml:space="preserve"> </w:t>
+      </w:r>
+      <w:proofErr w:type="spellStart"/>
+      <w:r>
+        <w:rPr>
+          <w:rFonts w:ascii="Consolas" w:hAnsi="Consolas"/>
+          <w:color w:val="000000"/>
+          <w:sz w:val="20"/>
+          <w:szCs w:val="20"/>
+        </w:rPr>
+        <w:t>subArray</w:t>
+      </w:r>
+      <w:proofErr w:type="spellEnd"/>
+      <w:r>
+        <w:rPr>
+          <w:rFonts w:ascii="Consolas" w:hAnsi="Consolas"/>
+          <w:color w:val="000000"/>
+          <w:sz w:val="20"/>
+          <w:szCs w:val="20"/>
+        </w:rPr>
+        <w:t>(</w:t>
+      </w:r>
+      <w:proofErr w:type="gramStart"/>
       <w:r>
         <w:rPr>
           <w:rFonts w:ascii="Consolas" w:hAnsi="Consolas"/>
@@ -1317,7 +1681,17 @@
           <w:sz w:val="20"/>
           <w:szCs w:val="20"/>
         </w:rPr>
-        <w:t xml:space="preserve">[] </w:t>
+        <w:t>[</w:t>
+      </w:r>
+      <w:proofErr w:type="gramEnd"/>
+      <w:r>
+        <w:rPr>
+          <w:rFonts w:ascii="Consolas" w:hAnsi="Consolas"/>
+          <w:color w:val="000000"/>
+          <w:sz w:val="20"/>
+          <w:szCs w:val="20"/>
+        </w:rPr>
+        <w:t xml:space="preserve">] </w:t>
       </w:r>
       <w:r>
         <w:rPr>
@@ -1447,12 +1821,30 @@
           <w:szCs w:val="20"/>
         </w:rPr>
       </w:pPr>
-      <w:r>
-        <w:rPr>
-          <w:sz w:val="20"/>
-          <w:szCs w:val="20"/>
-        </w:rPr>
-        <w:t>subArray({1,3,4,5}, {0,1,2,3,4,5,6,7}) returns true.</w:t>
+      <w:proofErr w:type="spellStart"/>
+      <w:proofErr w:type="gramStart"/>
+      <w:r>
+        <w:rPr>
+          <w:sz w:val="20"/>
+          <w:szCs w:val="20"/>
+        </w:rPr>
+        <w:t>subArray</w:t>
+      </w:r>
+      <w:proofErr w:type="spellEnd"/>
+      <w:r>
+        <w:rPr>
+          <w:sz w:val="20"/>
+          <w:szCs w:val="20"/>
+        </w:rPr>
+        <w:t>(</w:t>
+      </w:r>
+      <w:proofErr w:type="gramEnd"/>
+      <w:r>
+        <w:rPr>
+          <w:sz w:val="20"/>
+          <w:szCs w:val="20"/>
+        </w:rPr>
+        <w:t>{1,3,4,5}, {0,1,2,3,4,5,6,7}) returns true.</w:t>
       </w:r>
     </w:p>
     <w:p>
@@ -1463,12 +1855,30 @@
           <w:szCs w:val="20"/>
         </w:rPr>
       </w:pPr>
-      <w:r>
-        <w:rPr>
-          <w:sz w:val="20"/>
-          <w:szCs w:val="20"/>
-        </w:rPr>
-        <w:t>subArray({1,3,4,5}, {1,2,3,5}) returns false.</w:t>
+      <w:proofErr w:type="spellStart"/>
+      <w:proofErr w:type="gramStart"/>
+      <w:r>
+        <w:rPr>
+          <w:sz w:val="20"/>
+          <w:szCs w:val="20"/>
+        </w:rPr>
+        <w:t>subArray</w:t>
+      </w:r>
+      <w:proofErr w:type="spellEnd"/>
+      <w:r>
+        <w:rPr>
+          <w:sz w:val="20"/>
+          <w:szCs w:val="20"/>
+        </w:rPr>
+        <w:t>(</w:t>
+      </w:r>
+      <w:proofErr w:type="gramEnd"/>
+      <w:r>
+        <w:rPr>
+          <w:sz w:val="20"/>
+          <w:szCs w:val="20"/>
+        </w:rPr>
+        <w:t>{1,3,4,5}, {1,2,3,5}) returns false.</w:t>
       </w:r>
     </w:p>
     <w:p>
@@ -1501,6 +1911,62 @@
           <w:szCs w:val="20"/>
         </w:rPr>
       </w:pPr>
+      <w:r>
+        <w:rPr>
+          <w:sz w:val="20"/>
+          <w:szCs w:val="20"/>
+        </w:rPr>
+        <w:drawing>
+          <wp:inline distT="0" distB="0" distL="0" distR="0" wp14:anchorId="6F3D328C" wp14:editId="381CBFF2">
+            <wp:extent cx="5943600" cy="1225550"/>
+            <wp:effectExtent l="0" t="0" r="0" b="6350"/>
+            <wp:docPr id="3" name="Picture 3"/>
+            <wp:cNvGraphicFramePr>
+              <a:graphicFrameLocks xmlns:a="http://schemas.openxmlformats.org/drawingml/2006/main" noChangeAspect="1"/>
+            </wp:cNvGraphicFramePr>
+            <a:graphic xmlns:a="http://schemas.openxmlformats.org/drawingml/2006/main">
+              <a:graphicData uri="http://schemas.openxmlformats.org/drawingml/2006/picture">
+                <pic:pic xmlns:pic="http://schemas.openxmlformats.org/drawingml/2006/picture">
+                  <pic:nvPicPr>
+                    <pic:cNvPr id="1" name=""/>
+                    <pic:cNvPicPr/>
+                  </pic:nvPicPr>
+                  <pic:blipFill>
+                    <a:blip r:embed="rId9"/>
+                    <a:stretch>
+                      <a:fillRect/>
+                    </a:stretch>
+                  </pic:blipFill>
+                  <pic:spPr>
+                    <a:xfrm>
+                      <a:off x="0" y="0"/>
+                      <a:ext cx="5943600" cy="1225550"/>
+                    </a:xfrm>
+                    <a:prstGeom prst="rect">
+                      <a:avLst/>
+                    </a:prstGeom>
+                  </pic:spPr>
+                </pic:pic>
+              </a:graphicData>
+            </a:graphic>
+          </wp:inline>
+        </w:drawing>
+      </w:r>
+    </w:p>
+    <w:p>
+      <w:pPr>
+        <w:rPr>
+          <w:sz w:val="20"/>
+          <w:szCs w:val="20"/>
+        </w:rPr>
+      </w:pPr>
+      <w:r>
+        <w:rPr>
+          <w:sz w:val="20"/>
+          <w:szCs w:val="20"/>
+        </w:rPr>
+        <w:br w:type="page"/>
+      </w:r>
     </w:p>
     <w:p>
       <w:pPr>
@@ -1519,6 +1985,7 @@
           <w:sz w:val="20"/>
           <w:szCs w:val="20"/>
         </w:rPr>
+        <w:lastRenderedPageBreak/>
         <w:t xml:space="preserve">Write a </w:t>
       </w:r>
       <w:r>
@@ -1576,6 +2043,7 @@
         </w:rPr>
         <w:t xml:space="preserve"> </w:t>
       </w:r>
+      <w:proofErr w:type="gramStart"/>
       <w:r>
         <w:rPr>
           <w:rFonts w:ascii="Consolas" w:hAnsi="Consolas"/>
@@ -1594,7 +2062,17 @@
           <w:sz w:val="20"/>
           <w:szCs w:val="20"/>
         </w:rPr>
-        <w:t>[] reverse(</w:t>
+        <w:t>[</w:t>
+      </w:r>
+      <w:proofErr w:type="gramEnd"/>
+      <w:r>
+        <w:rPr>
+          <w:rFonts w:ascii="Consolas" w:hAnsi="Consolas"/>
+          <w:color w:val="000000"/>
+          <w:sz w:val="20"/>
+          <w:szCs w:val="20"/>
+        </w:rPr>
+        <w:t>] reverse(</w:t>
       </w:r>
       <w:r>
         <w:rPr>
@@ -1616,6 +2094,7 @@
         </w:rPr>
         <w:t xml:space="preserve">[] </w:t>
       </w:r>
+      <w:proofErr w:type="spellStart"/>
       <w:r>
         <w:rPr>
           <w:rFonts w:ascii="Consolas" w:hAnsi="Consolas"/>
@@ -1625,6 +2104,7 @@
         </w:rPr>
         <w:t>ht</w:t>
       </w:r>
+      <w:proofErr w:type="spellEnd"/>
       <w:r>
         <w:rPr>
           <w:rFonts w:ascii="Consolas" w:hAnsi="Consolas"/>
@@ -1673,7 +2153,25 @@
           <w:sz w:val="20"/>
           <w:szCs w:val="20"/>
         </w:rPr>
-        <w:t>This method returns an array that orders data in reverse of ht. For example, if ht = {1,2,3,4,5}, then this method will return {5,4,3,2,1}.</w:t>
+        <w:t xml:space="preserve">This method returns an array that orders data in reverse of ht. For example, if </w:t>
+      </w:r>
+      <w:proofErr w:type="spellStart"/>
+      <w:r>
+        <w:rPr>
+          <w:color w:val="000000"/>
+          <w:sz w:val="20"/>
+          <w:szCs w:val="20"/>
+        </w:rPr>
+        <w:t>ht</w:t>
+      </w:r>
+      <w:proofErr w:type="spellEnd"/>
+      <w:r>
+        <w:rPr>
+          <w:color w:val="000000"/>
+          <w:sz w:val="20"/>
+          <w:szCs w:val="20"/>
+        </w:rPr>
+        <w:t xml:space="preserve"> = {1,2,3,4,5}, then this method will return {5,4,3,2,1}.</w:t>
       </w:r>
     </w:p>
     <w:p>
@@ -1694,7 +2192,25 @@
           <w:sz w:val="20"/>
           <w:szCs w:val="20"/>
         </w:rPr>
-        <w:t xml:space="preserve">This method returns null if ht is null. </w:t>
+        <w:t xml:space="preserve">This method returns null if </w:t>
+      </w:r>
+      <w:proofErr w:type="spellStart"/>
+      <w:r>
+        <w:rPr>
+          <w:color w:val="000000"/>
+          <w:sz w:val="20"/>
+          <w:szCs w:val="20"/>
+        </w:rPr>
+        <w:t>ht</w:t>
+      </w:r>
+      <w:proofErr w:type="spellEnd"/>
+      <w:r>
+        <w:rPr>
+          <w:color w:val="000000"/>
+          <w:sz w:val="20"/>
+          <w:szCs w:val="20"/>
+        </w:rPr>
+        <w:t xml:space="preserve"> is null. </w:t>
       </w:r>
     </w:p>
     <w:p>
@@ -1727,6 +2243,47 @@
           <w:szCs w:val="20"/>
         </w:rPr>
       </w:pPr>
+      <w:r>
+        <w:rPr>
+          <w:sz w:val="20"/>
+          <w:szCs w:val="20"/>
+        </w:rPr>
+        <w:drawing>
+          <wp:inline distT="0" distB="0" distL="0" distR="0" wp14:anchorId="6C7476FA" wp14:editId="1D308D23">
+            <wp:extent cx="5943600" cy="1270635"/>
+            <wp:effectExtent l="0" t="0" r="0" b="0"/>
+            <wp:docPr id="4" name="Picture 4"/>
+            <wp:cNvGraphicFramePr>
+              <a:graphicFrameLocks xmlns:a="http://schemas.openxmlformats.org/drawingml/2006/main" noChangeAspect="1"/>
+            </wp:cNvGraphicFramePr>
+            <a:graphic xmlns:a="http://schemas.openxmlformats.org/drawingml/2006/main">
+              <a:graphicData uri="http://schemas.openxmlformats.org/drawingml/2006/picture">
+                <pic:pic xmlns:pic="http://schemas.openxmlformats.org/drawingml/2006/picture">
+                  <pic:nvPicPr>
+                    <pic:cNvPr id="1" name=""/>
+                    <pic:cNvPicPr/>
+                  </pic:nvPicPr>
+                  <pic:blipFill>
+                    <a:blip r:embed="rId10"/>
+                    <a:stretch>
+                      <a:fillRect/>
+                    </a:stretch>
+                  </pic:blipFill>
+                  <pic:spPr>
+                    <a:xfrm>
+                      <a:off x="0" y="0"/>
+                      <a:ext cx="5943600" cy="1270635"/>
+                    </a:xfrm>
+                    <a:prstGeom prst="rect">
+                      <a:avLst/>
+                    </a:prstGeom>
+                  </pic:spPr>
+                </pic:pic>
+              </a:graphicData>
+            </a:graphic>
+          </wp:inline>
+        </w:drawing>
+      </w:r>
     </w:p>
     <w:p>
       <w:pPr>
@@ -1802,6 +2359,7 @@
         </w:rPr>
         <w:t xml:space="preserve"> </w:t>
       </w:r>
+      <w:proofErr w:type="gramStart"/>
       <w:r>
         <w:rPr>
           <w:rFonts w:ascii="Consolas" w:hAnsi="Consolas"/>
@@ -1820,7 +2378,17 @@
           <w:sz w:val="20"/>
           <w:szCs w:val="20"/>
         </w:rPr>
-        <w:t>[] shift(</w:t>
+        <w:t>[</w:t>
+      </w:r>
+      <w:proofErr w:type="gramEnd"/>
+      <w:r>
+        <w:rPr>
+          <w:rFonts w:ascii="Consolas" w:hAnsi="Consolas"/>
+          <w:color w:val="000000"/>
+          <w:sz w:val="20"/>
+          <w:szCs w:val="20"/>
+        </w:rPr>
+        <w:t>] shift(</w:t>
       </w:r>
       <w:r>
         <w:rPr>
@@ -1842,6 +2410,7 @@
         </w:rPr>
         <w:t xml:space="preserve">[] </w:t>
       </w:r>
+      <w:proofErr w:type="spellStart"/>
       <w:r>
         <w:rPr>
           <w:rFonts w:ascii="Consolas" w:hAnsi="Consolas"/>
@@ -1851,6 +2420,7 @@
         </w:rPr>
         <w:t>ht</w:t>
       </w:r>
+      <w:proofErr w:type="spellEnd"/>
       <w:r>
         <w:rPr>
           <w:rFonts w:ascii="Consolas" w:hAnsi="Consolas"/>
@@ -1936,7 +2506,23 @@
           <w:sz w:val="20"/>
           <w:szCs w:val="20"/>
         </w:rPr>
-        <w:t xml:space="preserve">This method returns an array that stores the same data as ht, but the first n data are moved to the back of the array. </w:t>
+        <w:t xml:space="preserve">This method returns an array that stores the same data as </w:t>
+      </w:r>
+      <w:proofErr w:type="spellStart"/>
+      <w:r>
+        <w:rPr>
+          <w:sz w:val="20"/>
+          <w:szCs w:val="20"/>
+        </w:rPr>
+        <w:t>ht</w:t>
+      </w:r>
+      <w:proofErr w:type="spellEnd"/>
+      <w:r>
+        <w:rPr>
+          <w:sz w:val="20"/>
+          <w:szCs w:val="20"/>
+        </w:rPr>
+        <w:t xml:space="preserve">, but the first n data are moved to the back of the array. </w:t>
       </w:r>
     </w:p>
     <w:p>
@@ -1963,7 +2549,23 @@
           <w:sz w:val="20"/>
           <w:szCs w:val="20"/>
         </w:rPr>
-        <w:t>For example, shift({1,2,3,4,5}, 3) will return {4,5,1,2,3}.</w:t>
+        <w:t xml:space="preserve">For example, </w:t>
+      </w:r>
+      <w:proofErr w:type="gramStart"/>
+      <w:r>
+        <w:rPr>
+          <w:sz w:val="20"/>
+          <w:szCs w:val="20"/>
+        </w:rPr>
+        <w:t>shift(</w:t>
+      </w:r>
+      <w:proofErr w:type="gramEnd"/>
+      <w:r>
+        <w:rPr>
+          <w:sz w:val="20"/>
+          <w:szCs w:val="20"/>
+        </w:rPr>
+        <w:t>{1,2,3,4,5}, 3) will return {4,5,1,2,3}.</w:t>
       </w:r>
     </w:p>
     <w:p>
@@ -1980,7 +2582,23 @@
           <w:sz w:val="20"/>
           <w:szCs w:val="20"/>
         </w:rPr>
-        <w:t xml:space="preserve">                        shift({1,2,3,4,5}, 2) will return {3,4,5,1,2}.</w:t>
+        <w:t xml:space="preserve">                        </w:t>
+      </w:r>
+      <w:proofErr w:type="gramStart"/>
+      <w:r>
+        <w:rPr>
+          <w:sz w:val="20"/>
+          <w:szCs w:val="20"/>
+        </w:rPr>
+        <w:t>shift(</w:t>
+      </w:r>
+      <w:proofErr w:type="gramEnd"/>
+      <w:r>
+        <w:rPr>
+          <w:sz w:val="20"/>
+          <w:szCs w:val="20"/>
+        </w:rPr>
+        <w:t>{1,2,3,4,5}, 2) will return {3,4,5,1,2}.</w:t>
       </w:r>
     </w:p>
     <w:p>
@@ -2000,7 +2618,23 @@
           <w:sz w:val="20"/>
           <w:szCs w:val="20"/>
         </w:rPr>
-        <w:t>If ht is null, this method returns null.</w:t>
+        <w:t xml:space="preserve">If </w:t>
+      </w:r>
+      <w:proofErr w:type="spellStart"/>
+      <w:r>
+        <w:rPr>
+          <w:sz w:val="20"/>
+          <w:szCs w:val="20"/>
+        </w:rPr>
+        <w:t>ht</w:t>
+      </w:r>
+      <w:proofErr w:type="spellEnd"/>
+      <w:r>
+        <w:rPr>
+          <w:sz w:val="20"/>
+          <w:szCs w:val="20"/>
+        </w:rPr>
+        <w:t xml:space="preserve"> is null, this method returns null.</w:t>
       </w:r>
     </w:p>
     <w:p>
@@ -2033,6 +2667,47 @@
           <w:szCs w:val="20"/>
         </w:rPr>
       </w:pPr>
+      <w:r>
+        <w:rPr>
+          <w:sz w:val="20"/>
+          <w:szCs w:val="20"/>
+        </w:rPr>
+        <w:drawing>
+          <wp:inline distT="0" distB="0" distL="0" distR="0" wp14:anchorId="6FE7CCE6" wp14:editId="40F6D778">
+            <wp:extent cx="5943600" cy="1374775"/>
+            <wp:effectExtent l="0" t="0" r="0" b="0"/>
+            <wp:docPr id="5" name="Picture 5"/>
+            <wp:cNvGraphicFramePr>
+              <a:graphicFrameLocks xmlns:a="http://schemas.openxmlformats.org/drawingml/2006/main" noChangeAspect="1"/>
+            </wp:cNvGraphicFramePr>
+            <a:graphic xmlns:a="http://schemas.openxmlformats.org/drawingml/2006/main">
+              <a:graphicData uri="http://schemas.openxmlformats.org/drawingml/2006/picture">
+                <pic:pic xmlns:pic="http://schemas.openxmlformats.org/drawingml/2006/picture">
+                  <pic:nvPicPr>
+                    <pic:cNvPr id="1" name=""/>
+                    <pic:cNvPicPr/>
+                  </pic:nvPicPr>
+                  <pic:blipFill>
+                    <a:blip r:embed="rId11"/>
+                    <a:stretch>
+                      <a:fillRect/>
+                    </a:stretch>
+                  </pic:blipFill>
+                  <pic:spPr>
+                    <a:xfrm>
+                      <a:off x="0" y="0"/>
+                      <a:ext cx="5943600" cy="1374775"/>
+                    </a:xfrm>
+                    <a:prstGeom prst="rect">
+                      <a:avLst/>
+                    </a:prstGeom>
+                  </pic:spPr>
+                </pic:pic>
+              </a:graphicData>
+            </a:graphic>
+          </wp:inline>
+        </w:drawing>
+      </w:r>
     </w:p>
     <w:p>
       <w:pPr>
@@ -2122,16 +2797,7 @@
           <w:sz w:val="20"/>
           <w:szCs w:val="20"/>
         </w:rPr>
-        <w:t xml:space="preserve">Update the program “SchoolLottery.java” (Application in ArrayList) </w:t>
-      </w:r>
-      <w:bookmarkStart w:id="0" w:name="_GoBack"/>
-      <w:bookmarkEnd w:id="0"/>
-      <w:r>
-        <w:rPr>
-          <w:sz w:val="20"/>
-          <w:szCs w:val="20"/>
-        </w:rPr>
-        <w:t>in order to obtain the list from file instead of keyboard. Also, a name in the list cannot be duplicated.</w:t>
+        <w:t>Update the program “SchoolLottery.java” (Application in ArrayList) in order to obtain the list from file instead of keyboard. Also, a name in the list cannot be duplicated.</w:t>
       </w:r>
     </w:p>
     <w:p>
@@ -2160,10 +2826,55 @@
         </w:pBdr>
         <w:shd w:val="clear" w:color="auto" w:fill="FFFF00"/>
         <w:rPr>
-          <w:sz w:val="20"/>
-          <w:szCs w:val="20"/>
-        </w:rPr>
-      </w:pPr>
+          <w:rFonts w:hint="cs"/>
+          <w:sz w:val="20"/>
+          <w:szCs w:val="20"/>
+          <w:cs/>
+        </w:rPr>
+      </w:pPr>
+      <w:bookmarkStart w:id="0" w:name="_GoBack"/>
+      <w:r>
+        <w:rPr>
+          <w:sz w:val="20"/>
+          <w:szCs w:val="20"/>
+        </w:rPr>
+        <w:drawing>
+          <wp:inline distT="0" distB="0" distL="0" distR="0" wp14:anchorId="2C1B6556" wp14:editId="1B68E4B9">
+            <wp:extent cx="5943600" cy="6645910"/>
+            <wp:effectExtent l="0" t="0" r="0" b="0"/>
+            <wp:docPr id="6" name="Picture 6"/>
+            <wp:cNvGraphicFramePr>
+              <a:graphicFrameLocks xmlns:a="http://schemas.openxmlformats.org/drawingml/2006/main" noChangeAspect="1"/>
+            </wp:cNvGraphicFramePr>
+            <a:graphic xmlns:a="http://schemas.openxmlformats.org/drawingml/2006/main">
+              <a:graphicData uri="http://schemas.openxmlformats.org/drawingml/2006/picture">
+                <pic:pic xmlns:pic="http://schemas.openxmlformats.org/drawingml/2006/picture">
+                  <pic:nvPicPr>
+                    <pic:cNvPr id="1" name=""/>
+                    <pic:cNvPicPr/>
+                  </pic:nvPicPr>
+                  <pic:blipFill>
+                    <a:blip r:embed="rId12"/>
+                    <a:stretch>
+                      <a:fillRect/>
+                    </a:stretch>
+                  </pic:blipFill>
+                  <pic:spPr>
+                    <a:xfrm>
+                      <a:off x="0" y="0"/>
+                      <a:ext cx="5943600" cy="6645910"/>
+                    </a:xfrm>
+                    <a:prstGeom prst="rect">
+                      <a:avLst/>
+                    </a:prstGeom>
+                  </pic:spPr>
+                </pic:pic>
+              </a:graphicData>
+            </a:graphic>
+          </wp:inline>
+        </w:drawing>
+      </w:r>
+      <w:bookmarkEnd w:id="0"/>
     </w:p>
     <w:p>
       <w:pPr>
@@ -2342,7 +3053,7 @@
         </w:rPr>
         <w:t xml:space="preserve">Submit this worksheet (by only one member of the group) via </w:t>
       </w:r>
-      <w:hyperlink r:id="rId8" w:history="1">
+      <w:hyperlink r:id="rId13" w:history="1">
         <w:r>
           <w:rPr>
             <w:rStyle w:val="Hyperlink"/>
@@ -2361,7 +3072,7 @@
       </w:r>
     </w:p>
     <w:sectPr>
-      <w:headerReference w:type="default" r:id="rId9"/>
+      <w:headerReference w:type="default" r:id="rId14"/>
       <w:pgSz w:w="12240" w:h="15840"/>
       <w:pgMar w:top="1440" w:right="1440" w:bottom="1440" w:left="1440" w:header="708" w:footer="708" w:gutter="0"/>
       <w:cols w:space="708"/>
@@ -2372,7 +3083,7 @@
 </file>
 
 <file path=word/endnotes.xml><?xml version="1.0" encoding="utf-8"?>
-<w:endnotes xmlns:wpc="http://schemas.microsoft.com/office/word/2010/wordprocessingCanvas" xmlns:mc="http://schemas.openxmlformats.org/markup-compatibility/2006" xmlns:o="urn:schemas-microsoft-com:office:office" xmlns:r="http://schemas.openxmlformats.org/officeDocument/2006/relationships" xmlns:m="http://schemas.openxmlformats.org/officeDocument/2006/math" xmlns:v="urn:schemas-microsoft-com:vml" xmlns:wp14="http://schemas.microsoft.com/office/word/2010/wordprocessingDrawing" xmlns:wp="http://schemas.openxmlformats.org/drawingml/2006/wordprocessingDrawing" xmlns:w10="urn:schemas-microsoft-com:office:word" xmlns:w="http://schemas.openxmlformats.org/wordprocessingml/2006/main" xmlns:w14="http://schemas.microsoft.com/office/word/2010/wordml" xmlns:wpg="http://schemas.microsoft.com/office/word/2010/wordprocessingGroup" xmlns:wpi="http://schemas.microsoft.com/office/word/2010/wordprocessingInk" xmlns:wne="http://schemas.microsoft.com/office/word/2006/wordml" xmlns:wps="http://schemas.microsoft.com/office/word/2010/wordprocessingShape" mc:Ignorable="w14 wp14">
+<w:endnotes xmlns:wpc="http://schemas.microsoft.com/office/word/2010/wordprocessingCanvas" xmlns:cx="http://schemas.microsoft.com/office/drawing/2014/chartex" xmlns:cx1="http://schemas.microsoft.com/office/drawing/2015/9/8/chartex" xmlns:cx2="http://schemas.microsoft.com/office/drawing/2015/10/21/chartex" xmlns:cx3="http://schemas.microsoft.com/office/drawing/2016/5/9/chartex" xmlns:cx4="http://schemas.microsoft.com/office/drawing/2016/5/10/chartex" xmlns:cx5="http://schemas.microsoft.com/office/drawing/2016/5/11/chartex" xmlns:cx6="http://schemas.microsoft.com/office/drawing/2016/5/12/chartex" xmlns:cx7="http://schemas.microsoft.com/office/drawing/2016/5/13/chartex" xmlns:cx8="http://schemas.microsoft.com/office/drawing/2016/5/14/chartex" xmlns:mc="http://schemas.openxmlformats.org/markup-compatibility/2006" xmlns:aink="http://schemas.microsoft.com/office/drawing/2016/ink" xmlns:am3d="http://schemas.microsoft.com/office/drawing/2017/model3d" xmlns:o="urn:schemas-microsoft-com:office:office" xmlns:r="http://schemas.openxmlformats.org/officeDocument/2006/relationships" xmlns:m="http://schemas.openxmlformats.org/officeDocument/2006/math" xmlns:v="urn:schemas-microsoft-com:vml" xmlns:wp14="http://schemas.microsoft.com/office/word/2010/wordprocessingDrawing" xmlns:wp="http://schemas.openxmlformats.org/drawingml/2006/wordprocessingDrawing" xmlns:w10="urn:schemas-microsoft-com:office:word" xmlns:w="http://schemas.openxmlformats.org/wordprocessingml/2006/main" xmlns:w14="http://schemas.microsoft.com/office/word/2010/wordml" xmlns:w15="http://schemas.microsoft.com/office/word/2012/wordml" xmlns:w16cid="http://schemas.microsoft.com/office/word/2016/wordml/cid" xmlns:w16se="http://schemas.microsoft.com/office/word/2015/wordml/symex" xmlns:wpg="http://schemas.microsoft.com/office/word/2010/wordprocessingGroup" xmlns:wpi="http://schemas.microsoft.com/office/word/2010/wordprocessingInk" xmlns:wne="http://schemas.microsoft.com/office/word/2006/wordml" xmlns:wps="http://schemas.microsoft.com/office/word/2010/wordprocessingShape" mc:Ignorable="w14 w15 w16se w16cid wp14">
   <w:endnote w:type="separator" w:id="-1">
     <w:p>
       <w:pPr>
@@ -2397,7 +3108,7 @@
 </file>
 
 <file path=word/footnotes.xml><?xml version="1.0" encoding="utf-8"?>
-<w:footnotes xmlns:wpc="http://schemas.microsoft.com/office/word/2010/wordprocessingCanvas" xmlns:mc="http://schemas.openxmlformats.org/markup-compatibility/2006" xmlns:o="urn:schemas-microsoft-com:office:office" xmlns:r="http://schemas.openxmlformats.org/officeDocument/2006/relationships" xmlns:m="http://schemas.openxmlformats.org/officeDocument/2006/math" xmlns:v="urn:schemas-microsoft-com:vml" xmlns:wp14="http://schemas.microsoft.com/office/word/2010/wordprocessingDrawing" xmlns:wp="http://schemas.openxmlformats.org/drawingml/2006/wordprocessingDrawing" xmlns:w10="urn:schemas-microsoft-com:office:word" xmlns:w="http://schemas.openxmlformats.org/wordprocessingml/2006/main" xmlns:w14="http://schemas.microsoft.com/office/word/2010/wordml" xmlns:wpg="http://schemas.microsoft.com/office/word/2010/wordprocessingGroup" xmlns:wpi="http://schemas.microsoft.com/office/word/2010/wordprocessingInk" xmlns:wne="http://schemas.microsoft.com/office/word/2006/wordml" xmlns:wps="http://schemas.microsoft.com/office/word/2010/wordprocessingShape" mc:Ignorable="w14 wp14">
+<w:footnotes xmlns:wpc="http://schemas.microsoft.com/office/word/2010/wordprocessingCanvas" xmlns:cx="http://schemas.microsoft.com/office/drawing/2014/chartex" xmlns:cx1="http://schemas.microsoft.com/office/drawing/2015/9/8/chartex" xmlns:cx2="http://schemas.microsoft.com/office/drawing/2015/10/21/chartex" xmlns:cx3="http://schemas.microsoft.com/office/drawing/2016/5/9/chartex" xmlns:cx4="http://schemas.microsoft.com/office/drawing/2016/5/10/chartex" xmlns:cx5="http://schemas.microsoft.com/office/drawing/2016/5/11/chartex" xmlns:cx6="http://schemas.microsoft.com/office/drawing/2016/5/12/chartex" xmlns:cx7="http://schemas.microsoft.com/office/drawing/2016/5/13/chartex" xmlns:cx8="http://schemas.microsoft.com/office/drawing/2016/5/14/chartex" xmlns:mc="http://schemas.openxmlformats.org/markup-compatibility/2006" xmlns:aink="http://schemas.microsoft.com/office/drawing/2016/ink" xmlns:am3d="http://schemas.microsoft.com/office/drawing/2017/model3d" xmlns:o="urn:schemas-microsoft-com:office:office" xmlns:r="http://schemas.openxmlformats.org/officeDocument/2006/relationships" xmlns:m="http://schemas.openxmlformats.org/officeDocument/2006/math" xmlns:v="urn:schemas-microsoft-com:vml" xmlns:wp14="http://schemas.microsoft.com/office/word/2010/wordprocessingDrawing" xmlns:wp="http://schemas.openxmlformats.org/drawingml/2006/wordprocessingDrawing" xmlns:w10="urn:schemas-microsoft-com:office:word" xmlns:w="http://schemas.openxmlformats.org/wordprocessingml/2006/main" xmlns:w14="http://schemas.microsoft.com/office/word/2010/wordml" xmlns:w15="http://schemas.microsoft.com/office/word/2012/wordml" xmlns:w16cid="http://schemas.microsoft.com/office/word/2016/wordml/cid" xmlns:w16se="http://schemas.microsoft.com/office/word/2015/wordml/symex" xmlns:wpg="http://schemas.microsoft.com/office/word/2010/wordprocessingGroup" xmlns:wpi="http://schemas.microsoft.com/office/word/2010/wordprocessingInk" xmlns:wne="http://schemas.microsoft.com/office/word/2006/wordml" xmlns:wps="http://schemas.microsoft.com/office/word/2010/wordprocessingShape" mc:Ignorable="w14 w15 w16se w16cid wp14">
   <w:footnote w:type="separator" w:id="-1">
     <w:p>
       <w:pPr>
@@ -2422,7 +3133,7 @@
 </file>
 
 <file path=word/header1.xml><?xml version="1.0" encoding="utf-8"?>
-<w:hdr xmlns:wpc="http://schemas.microsoft.com/office/word/2010/wordprocessingCanvas" xmlns:mc="http://schemas.openxmlformats.org/markup-compatibility/2006" xmlns:o="urn:schemas-microsoft-com:office:office" xmlns:r="http://schemas.openxmlformats.org/officeDocument/2006/relationships" xmlns:m="http://schemas.openxmlformats.org/officeDocument/2006/math" xmlns:v="urn:schemas-microsoft-com:vml" xmlns:wp14="http://schemas.microsoft.com/office/word/2010/wordprocessingDrawing" xmlns:wp="http://schemas.openxmlformats.org/drawingml/2006/wordprocessingDrawing" xmlns:w10="urn:schemas-microsoft-com:office:word" xmlns:w="http://schemas.openxmlformats.org/wordprocessingml/2006/main" xmlns:w14="http://schemas.microsoft.com/office/word/2010/wordml" xmlns:wpg="http://schemas.microsoft.com/office/word/2010/wordprocessingGroup" xmlns:wpi="http://schemas.microsoft.com/office/word/2010/wordprocessingInk" xmlns:wne="http://schemas.microsoft.com/office/word/2006/wordml" xmlns:wps="http://schemas.microsoft.com/office/word/2010/wordprocessingShape" mc:Ignorable="w14 wp14">
+<w:hdr xmlns:wpc="http://schemas.microsoft.com/office/word/2010/wordprocessingCanvas" xmlns:cx="http://schemas.microsoft.com/office/drawing/2014/chartex" xmlns:cx1="http://schemas.microsoft.com/office/drawing/2015/9/8/chartex" xmlns:cx2="http://schemas.microsoft.com/office/drawing/2015/10/21/chartex" xmlns:cx3="http://schemas.microsoft.com/office/drawing/2016/5/9/chartex" xmlns:cx4="http://schemas.microsoft.com/office/drawing/2016/5/10/chartex" xmlns:cx5="http://schemas.microsoft.com/office/drawing/2016/5/11/chartex" xmlns:cx6="http://schemas.microsoft.com/office/drawing/2016/5/12/chartex" xmlns:cx7="http://schemas.microsoft.com/office/drawing/2016/5/13/chartex" xmlns:cx8="http://schemas.microsoft.com/office/drawing/2016/5/14/chartex" xmlns:mc="http://schemas.openxmlformats.org/markup-compatibility/2006" xmlns:aink="http://schemas.microsoft.com/office/drawing/2016/ink" xmlns:am3d="http://schemas.microsoft.com/office/drawing/2017/model3d" xmlns:o="urn:schemas-microsoft-com:office:office" xmlns:r="http://schemas.openxmlformats.org/officeDocument/2006/relationships" xmlns:m="http://schemas.openxmlformats.org/officeDocument/2006/math" xmlns:v="urn:schemas-microsoft-com:vml" xmlns:wp14="http://schemas.microsoft.com/office/word/2010/wordprocessingDrawing" xmlns:wp="http://schemas.openxmlformats.org/drawingml/2006/wordprocessingDrawing" xmlns:w10="urn:schemas-microsoft-com:office:word" xmlns:w="http://schemas.openxmlformats.org/wordprocessingml/2006/main" xmlns:w14="http://schemas.microsoft.com/office/word/2010/wordml" xmlns:w15="http://schemas.microsoft.com/office/word/2012/wordml" xmlns:w16cid="http://schemas.microsoft.com/office/word/2016/wordml/cid" xmlns:w16se="http://schemas.microsoft.com/office/word/2015/wordml/symex" xmlns:wpg="http://schemas.microsoft.com/office/word/2010/wordprocessingGroup" xmlns:wpi="http://schemas.microsoft.com/office/word/2010/wordprocessingInk" xmlns:wne="http://schemas.microsoft.com/office/word/2006/wordml" xmlns:wps="http://schemas.microsoft.com/office/word/2010/wordprocessingShape" mc:Ignorable="w14 w15 w16se w16cid wp14">
   <w:p>
     <w:pPr>
       <w:pStyle w:val="Header"/>
@@ -2461,8 +3172,8 @@
 </file>
 
 <file path=word/numbering.xml><?xml version="1.0" encoding="utf-8"?>
-<w:numbering xmlns:wpc="http://schemas.microsoft.com/office/word/2010/wordprocessingCanvas" xmlns:mc="http://schemas.openxmlformats.org/markup-compatibility/2006" xmlns:o="urn:schemas-microsoft-com:office:office" xmlns:r="http://schemas.openxmlformats.org/officeDocument/2006/relationships" xmlns:m="http://schemas.openxmlformats.org/officeDocument/2006/math" xmlns:v="urn:schemas-microsoft-com:vml" xmlns:wp14="http://schemas.microsoft.com/office/word/2010/wordprocessingDrawing" xmlns:wp="http://schemas.openxmlformats.org/drawingml/2006/wordprocessingDrawing" xmlns:w10="urn:schemas-microsoft-com:office:word" xmlns:w="http://schemas.openxmlformats.org/wordprocessingml/2006/main" xmlns:w14="http://schemas.microsoft.com/office/word/2010/wordml" xmlns:wpg="http://schemas.microsoft.com/office/word/2010/wordprocessingGroup" xmlns:wpi="http://schemas.microsoft.com/office/word/2010/wordprocessingInk" xmlns:wne="http://schemas.microsoft.com/office/word/2006/wordml" xmlns:wps="http://schemas.microsoft.com/office/word/2010/wordprocessingShape" mc:Ignorable="w14 wp14">
-  <w:abstractNum w:abstractNumId="0">
+<w:numbering xmlns:wpc="http://schemas.microsoft.com/office/word/2010/wordprocessingCanvas" xmlns:cx="http://schemas.microsoft.com/office/drawing/2014/chartex" xmlns:cx1="http://schemas.microsoft.com/office/drawing/2015/9/8/chartex" xmlns:cx2="http://schemas.microsoft.com/office/drawing/2015/10/21/chartex" xmlns:cx3="http://schemas.microsoft.com/office/drawing/2016/5/9/chartex" xmlns:cx4="http://schemas.microsoft.com/office/drawing/2016/5/10/chartex" xmlns:cx5="http://schemas.microsoft.com/office/drawing/2016/5/11/chartex" xmlns:cx6="http://schemas.microsoft.com/office/drawing/2016/5/12/chartex" xmlns:cx7="http://schemas.microsoft.com/office/drawing/2016/5/13/chartex" xmlns:cx8="http://schemas.microsoft.com/office/drawing/2016/5/14/chartex" xmlns:mc="http://schemas.openxmlformats.org/markup-compatibility/2006" xmlns:aink="http://schemas.microsoft.com/office/drawing/2016/ink" xmlns:am3d="http://schemas.microsoft.com/office/drawing/2017/model3d" xmlns:o="urn:schemas-microsoft-com:office:office" xmlns:r="http://schemas.openxmlformats.org/officeDocument/2006/relationships" xmlns:m="http://schemas.openxmlformats.org/officeDocument/2006/math" xmlns:v="urn:schemas-microsoft-com:vml" xmlns:wp14="http://schemas.microsoft.com/office/word/2010/wordprocessingDrawing" xmlns:wp="http://schemas.openxmlformats.org/drawingml/2006/wordprocessingDrawing" xmlns:w10="urn:schemas-microsoft-com:office:word" xmlns:w="http://schemas.openxmlformats.org/wordprocessingml/2006/main" xmlns:w14="http://schemas.microsoft.com/office/word/2010/wordml" xmlns:w15="http://schemas.microsoft.com/office/word/2012/wordml" xmlns:w16cid="http://schemas.microsoft.com/office/word/2016/wordml/cid" xmlns:w16se="http://schemas.microsoft.com/office/word/2015/wordml/symex" xmlns:wpg="http://schemas.microsoft.com/office/word/2010/wordprocessingGroup" xmlns:wpi="http://schemas.microsoft.com/office/word/2010/wordprocessingInk" xmlns:wne="http://schemas.microsoft.com/office/word/2006/wordml" xmlns:wps="http://schemas.microsoft.com/office/word/2010/wordprocessingShape" mc:Ignorable="w14 w15 w16se w16cid wp14">
+  <w:abstractNum w:abstractNumId="0" w15:restartNumberingAfterBreak="0">
     <w:nsid w:val="06B631E9"/>
     <w:multiLevelType w:val="hybridMultilevel"/>
     <w:tmpl w:val="736EA7E2"/>
@@ -2548,7 +3259,7 @@
       </w:pPr>
     </w:lvl>
   </w:abstractNum>
-  <w:abstractNum w:abstractNumId="1">
+  <w:abstractNum w:abstractNumId="1" w15:restartNumberingAfterBreak="0">
     <w:nsid w:val="24BE413F"/>
     <w:multiLevelType w:val="hybridMultilevel"/>
     <w:tmpl w:val="D52478CA"/>
@@ -2634,7 +3345,7 @@
       </w:pPr>
     </w:lvl>
   </w:abstractNum>
-  <w:abstractNum w:abstractNumId="2">
+  <w:abstractNum w:abstractNumId="2" w15:restartNumberingAfterBreak="0">
     <w:nsid w:val="2C1F508B"/>
     <w:multiLevelType w:val="hybridMultilevel"/>
     <w:tmpl w:val="99CEFFE0"/>
@@ -2747,11 +3458,11 @@
       </w:rPr>
     </w:lvl>
   </w:abstractNum>
-  <w:abstractNum w:abstractNumId="3">
+  <w:abstractNum w:abstractNumId="3" w15:restartNumberingAfterBreak="0">
     <w:nsid w:val="2DF67FC6"/>
     <w:multiLevelType w:val="hybridMultilevel"/>
-    <w:tmpl w:val="D52478CA"/>
-    <w:lvl w:ilvl="0" w:tplc="B29474DE">
+    <w:tmpl w:val="4FE8E442"/>
+    <w:lvl w:ilvl="0" w:tplc="52CA7212">
       <w:start w:val="1"/>
       <w:numFmt w:val="decimal"/>
       <w:lvlText w:val="%1)"/>
@@ -2759,6 +3470,9 @@
       <w:pPr>
         <w:ind w:left="720" w:hanging="360"/>
       </w:pPr>
+      <w:rPr>
+        <w:rFonts w:asciiTheme="minorHAnsi" w:eastAsiaTheme="minorEastAsia" w:hAnsiTheme="minorHAnsi" w:cstheme="minorBidi"/>
+      </w:rPr>
     </w:lvl>
     <w:lvl w:ilvl="1" w:tplc="F2C4EE94">
       <w:start w:val="1"/>
@@ -2833,7 +3547,7 @@
       </w:pPr>
     </w:lvl>
   </w:abstractNum>
-  <w:abstractNum w:abstractNumId="4">
+  <w:abstractNum w:abstractNumId="4" w15:restartNumberingAfterBreak="0">
     <w:nsid w:val="33446B1B"/>
     <w:multiLevelType w:val="hybridMultilevel"/>
     <w:tmpl w:val="F9F0141A"/>
@@ -2919,7 +3633,7 @@
       </w:pPr>
     </w:lvl>
   </w:abstractNum>
-  <w:abstractNum w:abstractNumId="5">
+  <w:abstractNum w:abstractNumId="5" w15:restartNumberingAfterBreak="0">
     <w:nsid w:val="3AEA6AFF"/>
     <w:multiLevelType w:val="hybridMultilevel"/>
     <w:tmpl w:val="F90E4920"/>
@@ -3032,7 +3746,7 @@
       </w:rPr>
     </w:lvl>
   </w:abstractNum>
-  <w:abstractNum w:abstractNumId="6">
+  <w:abstractNum w:abstractNumId="6" w15:restartNumberingAfterBreak="0">
     <w:nsid w:val="3CBB13E9"/>
     <w:multiLevelType w:val="hybridMultilevel"/>
     <w:tmpl w:val="E968F18C"/>
@@ -3145,7 +3859,7 @@
       </w:rPr>
     </w:lvl>
   </w:abstractNum>
-  <w:abstractNum w:abstractNumId="7">
+  <w:abstractNum w:abstractNumId="7" w15:restartNumberingAfterBreak="0">
     <w:nsid w:val="407176D3"/>
     <w:multiLevelType w:val="hybridMultilevel"/>
     <w:tmpl w:val="C47C806C"/>
@@ -3231,7 +3945,7 @@
       </w:pPr>
     </w:lvl>
   </w:abstractNum>
-  <w:abstractNum w:abstractNumId="8">
+  <w:abstractNum w:abstractNumId="8" w15:restartNumberingAfterBreak="0">
     <w:nsid w:val="412729EC"/>
     <w:multiLevelType w:val="hybridMultilevel"/>
     <w:tmpl w:val="814EF0FC"/>
@@ -3317,7 +4031,7 @@
       </w:pPr>
     </w:lvl>
   </w:abstractNum>
-  <w:abstractNum w:abstractNumId="9">
+  <w:abstractNum w:abstractNumId="9" w15:restartNumberingAfterBreak="0">
     <w:nsid w:val="42F14A1D"/>
     <w:multiLevelType w:val="hybridMultilevel"/>
     <w:tmpl w:val="895866EA"/>
@@ -3430,7 +4144,7 @@
       </w:rPr>
     </w:lvl>
   </w:abstractNum>
-  <w:abstractNum w:abstractNumId="10">
+  <w:abstractNum w:abstractNumId="10" w15:restartNumberingAfterBreak="0">
     <w:nsid w:val="454813C4"/>
     <w:multiLevelType w:val="hybridMultilevel"/>
     <w:tmpl w:val="3D601A50"/>
@@ -3516,7 +4230,7 @@
       </w:pPr>
     </w:lvl>
   </w:abstractNum>
-  <w:abstractNum w:abstractNumId="11">
+  <w:abstractNum w:abstractNumId="11" w15:restartNumberingAfterBreak="0">
     <w:nsid w:val="47EF4E29"/>
     <w:multiLevelType w:val="hybridMultilevel"/>
     <w:tmpl w:val="11AC2EF2"/>
@@ -3602,7 +4316,7 @@
       </w:pPr>
     </w:lvl>
   </w:abstractNum>
-  <w:abstractNum w:abstractNumId="12">
+  <w:abstractNum w:abstractNumId="12" w15:restartNumberingAfterBreak="0">
     <w:nsid w:val="4C657C68"/>
     <w:multiLevelType w:val="hybridMultilevel"/>
     <w:tmpl w:val="F9F0141A"/>
@@ -3688,7 +4402,7 @@
       </w:pPr>
     </w:lvl>
   </w:abstractNum>
-  <w:abstractNum w:abstractNumId="13">
+  <w:abstractNum w:abstractNumId="13" w15:restartNumberingAfterBreak="0">
     <w:nsid w:val="4F913F0D"/>
     <w:multiLevelType w:val="hybridMultilevel"/>
     <w:tmpl w:val="120243B8"/>
@@ -3774,7 +4488,7 @@
       </w:pPr>
     </w:lvl>
   </w:abstractNum>
-  <w:abstractNum w:abstractNumId="14">
+  <w:abstractNum w:abstractNumId="14" w15:restartNumberingAfterBreak="0">
     <w:nsid w:val="6203637C"/>
     <w:multiLevelType w:val="hybridMultilevel"/>
     <w:tmpl w:val="D4E02C1A"/>
@@ -3887,7 +4601,7 @@
       </w:rPr>
     </w:lvl>
   </w:abstractNum>
-  <w:abstractNum w:abstractNumId="15">
+  <w:abstractNum w:abstractNumId="15" w15:restartNumberingAfterBreak="0">
     <w:nsid w:val="639C2BB2"/>
     <w:multiLevelType w:val="hybridMultilevel"/>
     <w:tmpl w:val="B2B6A174"/>
@@ -4000,7 +4714,7 @@
       </w:rPr>
     </w:lvl>
   </w:abstractNum>
-  <w:abstractNum w:abstractNumId="16">
+  <w:abstractNum w:abstractNumId="16" w15:restartNumberingAfterBreak="0">
     <w:nsid w:val="65C21C89"/>
     <w:multiLevelType w:val="hybridMultilevel"/>
     <w:tmpl w:val="7E4E137C"/>
@@ -4113,7 +4827,7 @@
       </w:rPr>
     </w:lvl>
   </w:abstractNum>
-  <w:abstractNum w:abstractNumId="17">
+  <w:abstractNum w:abstractNumId="17" w15:restartNumberingAfterBreak="0">
     <w:nsid w:val="748E3DE5"/>
     <w:multiLevelType w:val="hybridMultilevel"/>
     <w:tmpl w:val="D0AAB59A"/>
@@ -4199,7 +4913,7 @@
       </w:pPr>
     </w:lvl>
   </w:abstractNum>
-  <w:abstractNum w:abstractNumId="18">
+  <w:abstractNum w:abstractNumId="18" w15:restartNumberingAfterBreak="0">
     <w:nsid w:val="7569000A"/>
     <w:multiLevelType w:val="hybridMultilevel"/>
     <w:tmpl w:val="120243B8"/>
@@ -4285,7 +4999,7 @@
       </w:pPr>
     </w:lvl>
   </w:abstractNum>
-  <w:abstractNum w:abstractNumId="19">
+  <w:abstractNum w:abstractNumId="19" w15:restartNumberingAfterBreak="0">
     <w:nsid w:val="75B563EB"/>
     <w:multiLevelType w:val="hybridMultilevel"/>
     <w:tmpl w:val="99F60748"/>
@@ -4371,7 +5085,7 @@
       </w:pPr>
     </w:lvl>
   </w:abstractNum>
-  <w:abstractNum w:abstractNumId="20">
+  <w:abstractNum w:abstractNumId="20" w15:restartNumberingAfterBreak="0">
     <w:nsid w:val="788B3BF1"/>
     <w:multiLevelType w:val="hybridMultilevel"/>
     <w:tmpl w:val="483A2C6A"/>
@@ -4484,7 +5198,7 @@
       </w:rPr>
     </w:lvl>
   </w:abstractNum>
-  <w:abstractNum w:abstractNumId="21">
+  <w:abstractNum w:abstractNumId="21" w15:restartNumberingAfterBreak="0">
     <w:nsid w:val="7D9509B9"/>
     <w:multiLevelType w:val="hybridMultilevel"/>
     <w:tmpl w:val="7012F396"/>
@@ -4570,7 +5284,7 @@
       </w:pPr>
     </w:lvl>
   </w:abstractNum>
-  <w:abstractNum w:abstractNumId="22">
+  <w:abstractNum w:abstractNumId="22" w15:restartNumberingAfterBreak="0">
     <w:nsid w:val="7FDF717F"/>
     <w:multiLevelType w:val="hybridMultilevel"/>
     <w:tmpl w:val="0A4A15D0"/>
@@ -4756,7 +5470,7 @@
 </file>
 
 <file path=word/styles.xml><?xml version="1.0" encoding="utf-8"?>
-<w:styles xmlns:mc="http://schemas.openxmlformats.org/markup-compatibility/2006" xmlns:r="http://schemas.openxmlformats.org/officeDocument/2006/relationships" xmlns:w="http://schemas.openxmlformats.org/wordprocessingml/2006/main" xmlns:w14="http://schemas.microsoft.com/office/word/2010/wordml" mc:Ignorable="w14">
+<w:styles xmlns:mc="http://schemas.openxmlformats.org/markup-compatibility/2006" xmlns:r="http://schemas.openxmlformats.org/officeDocument/2006/relationships" xmlns:w="http://schemas.openxmlformats.org/wordprocessingml/2006/main" xmlns:w14="http://schemas.microsoft.com/office/word/2010/wordml" xmlns:w15="http://schemas.microsoft.com/office/word/2012/wordml" xmlns:w16cid="http://schemas.microsoft.com/office/word/2016/wordml/cid" xmlns:w16se="http://schemas.microsoft.com/office/word/2015/wordml/symex" mc:Ignorable="w14 w15 w16se w16cid">
   <w:docDefaults>
     <w:rPrDefault>
       <w:rPr>
@@ -4772,144 +5486,383 @@
       </w:pPr>
     </w:pPrDefault>
   </w:docDefaults>
-  <w:latentStyles w:defLockedState="0" w:defUIPriority="99" w:defSemiHidden="1" w:defUnhideWhenUsed="1" w:defQFormat="0" w:count="267">
-    <w:lsdException w:name="Normal" w:semiHidden="0" w:uiPriority="0" w:unhideWhenUsed="0" w:qFormat="1"/>
-    <w:lsdException w:name="heading 1" w:semiHidden="0" w:uiPriority="9" w:unhideWhenUsed="0" w:qFormat="1"/>
-    <w:lsdException w:name="heading 2" w:uiPriority="9" w:qFormat="1"/>
-    <w:lsdException w:name="heading 3" w:uiPriority="9" w:qFormat="1"/>
-    <w:lsdException w:name="heading 4" w:uiPriority="9" w:qFormat="1"/>
-    <w:lsdException w:name="heading 5" w:uiPriority="9" w:qFormat="1"/>
-    <w:lsdException w:name="heading 6" w:uiPriority="9" w:qFormat="1"/>
-    <w:lsdException w:name="heading 7" w:uiPriority="9" w:qFormat="1"/>
-    <w:lsdException w:name="heading 8" w:uiPriority="9" w:qFormat="1"/>
-    <w:lsdException w:name="heading 9" w:uiPriority="9" w:qFormat="1"/>
-    <w:lsdException w:name="toc 1" w:uiPriority="39"/>
-    <w:lsdException w:name="toc 2" w:uiPriority="39"/>
-    <w:lsdException w:name="toc 3" w:uiPriority="39"/>
-    <w:lsdException w:name="toc 4" w:uiPriority="39"/>
-    <w:lsdException w:name="toc 5" w:uiPriority="39"/>
-    <w:lsdException w:name="toc 6" w:uiPriority="39"/>
-    <w:lsdException w:name="toc 7" w:uiPriority="39"/>
-    <w:lsdException w:name="toc 8" w:uiPriority="39"/>
-    <w:lsdException w:name="toc 9" w:uiPriority="39"/>
-    <w:lsdException w:name="caption" w:uiPriority="35" w:qFormat="1"/>
-    <w:lsdException w:name="Title" w:semiHidden="0" w:uiPriority="10" w:unhideWhenUsed="0" w:qFormat="1"/>
-    <w:lsdException w:name="Default Paragraph Font" w:uiPriority="1"/>
-    <w:lsdException w:name="Subtitle" w:semiHidden="0" w:uiPriority="11" w:unhideWhenUsed="0" w:qFormat="1"/>
-    <w:lsdException w:name="Strong" w:semiHidden="0" w:uiPriority="22" w:unhideWhenUsed="0" w:qFormat="1"/>
-    <w:lsdException w:name="Emphasis" w:semiHidden="0" w:uiPriority="20" w:unhideWhenUsed="0" w:qFormat="1"/>
-    <w:lsdException w:name="Table Grid" w:semiHidden="0" w:uiPriority="59" w:unhideWhenUsed="0"/>
-    <w:lsdException w:name="Placeholder Text" w:unhideWhenUsed="0"/>
-    <w:lsdException w:name="No Spacing" w:semiHidden="0" w:uiPriority="1" w:unhideWhenUsed="0" w:qFormat="1"/>
-    <w:lsdException w:name="Light Shading" w:semiHidden="0" w:uiPriority="60" w:unhideWhenUsed="0"/>
-    <w:lsdException w:name="Light List" w:semiHidden="0" w:uiPriority="61" w:unhideWhenUsed="0"/>
-    <w:lsdException w:name="Light Grid" w:semiHidden="0" w:uiPriority="62" w:unhideWhenUsed="0"/>
-    <w:lsdException w:name="Medium Shading 1" w:semiHidden="0" w:uiPriority="63" w:unhideWhenUsed="0"/>
-    <w:lsdException w:name="Medium Shading 2" w:semiHidden="0" w:uiPriority="64" w:unhideWhenUsed="0"/>
-    <w:lsdException w:name="Medium List 1" w:semiHidden="0" w:uiPriority="65" w:unhideWhenUsed="0"/>
-    <w:lsdException w:name="Medium List 2" w:semiHidden="0" w:uiPriority="66" w:unhideWhenUsed="0"/>
-    <w:lsdException w:name="Medium Grid 1" w:semiHidden="0" w:uiPriority="67" w:unhideWhenUsed="0"/>
-    <w:lsdException w:name="Medium Grid 2" w:semiHidden="0" w:uiPriority="68" w:unhideWhenUsed="0"/>
-    <w:lsdException w:name="Medium Grid 3" w:semiHidden="0" w:uiPriority="69" w:unhideWhenUsed="0"/>
-    <w:lsdException w:name="Dark List" w:semiHidden="0" w:uiPriority="70" w:unhideWhenUsed="0"/>
-    <w:lsdException w:name="Colorful Shading" w:semiHidden="0" w:uiPriority="71" w:unhideWhenUsed="0"/>
-    <w:lsdException w:name="Colorful List" w:semiHidden="0" w:uiPriority="72" w:unhideWhenUsed="0"/>
-    <w:lsdException w:name="Colorful Grid" w:semiHidden="0" w:uiPriority="73" w:unhideWhenUsed="0"/>
-    <w:lsdException w:name="Light Shading Accent 1" w:semiHidden="0" w:uiPriority="60" w:unhideWhenUsed="0"/>
-    <w:lsdException w:name="Light List Accent 1" w:semiHidden="0" w:uiPriority="61" w:unhideWhenUsed="0"/>
-    <w:lsdException w:name="Light Grid Accent 1" w:semiHidden="0" w:uiPriority="62" w:unhideWhenUsed="0"/>
-    <w:lsdException w:name="Medium Shading 1 Accent 1" w:semiHidden="0" w:uiPriority="63" w:unhideWhenUsed="0"/>
-    <w:lsdException w:name="Medium Shading 2 Accent 1" w:semiHidden="0" w:uiPriority="64" w:unhideWhenUsed="0"/>
-    <w:lsdException w:name="Medium List 1 Accent 1" w:semiHidden="0" w:uiPriority="65" w:unhideWhenUsed="0"/>
-    <w:lsdException w:name="Revision" w:unhideWhenUsed="0"/>
-    <w:lsdException w:name="List Paragraph" w:semiHidden="0" w:uiPriority="34" w:unhideWhenUsed="0" w:qFormat="1"/>
-    <w:lsdException w:name="Quote" w:semiHidden="0" w:uiPriority="29" w:unhideWhenUsed="0" w:qFormat="1"/>
-    <w:lsdException w:name="Intense Quote" w:semiHidden="0" w:uiPriority="30" w:unhideWhenUsed="0" w:qFormat="1"/>
-    <w:lsdException w:name="Medium List 2 Accent 1" w:semiHidden="0" w:uiPriority="66" w:unhideWhenUsed="0"/>
-    <w:lsdException w:name="Medium Grid 1 Accent 1" w:semiHidden="0" w:uiPriority="67" w:unhideWhenUsed="0"/>
-    <w:lsdException w:name="Medium Grid 2 Accent 1" w:semiHidden="0" w:uiPriority="68" w:unhideWhenUsed="0"/>
-    <w:lsdException w:name="Medium Grid 3 Accent 1" w:semiHidden="0" w:uiPriority="69" w:unhideWhenUsed="0"/>
-    <w:lsdException w:name="Dark List Accent 1" w:semiHidden="0" w:uiPriority="70" w:unhideWhenUsed="0"/>
-    <w:lsdException w:name="Colorful Shading Accent 1" w:semiHidden="0" w:uiPriority="71" w:unhideWhenUsed="0"/>
-    <w:lsdException w:name="Colorful List Accent 1" w:semiHidden="0" w:uiPriority="72" w:unhideWhenUsed="0"/>
-    <w:lsdException w:name="Colorful Grid Accent 1" w:semiHidden="0" w:uiPriority="73" w:unhideWhenUsed="0"/>
-    <w:lsdException w:name="Light Shading Accent 2" w:semiHidden="0" w:uiPriority="60" w:unhideWhenUsed="0"/>
-    <w:lsdException w:name="Light List Accent 2" w:semiHidden="0" w:uiPriority="61" w:unhideWhenUsed="0"/>
-    <w:lsdException w:name="Light Grid Accent 2" w:semiHidden="0" w:uiPriority="62" w:unhideWhenUsed="0"/>
-    <w:lsdException w:name="Medium Shading 1 Accent 2" w:semiHidden="0" w:uiPriority="63" w:unhideWhenUsed="0"/>
-    <w:lsdException w:name="Medium Shading 2 Accent 2" w:semiHidden="0" w:uiPriority="64" w:unhideWhenUsed="0"/>
-    <w:lsdException w:name="Medium List 1 Accent 2" w:semiHidden="0" w:uiPriority="65" w:unhideWhenUsed="0"/>
-    <w:lsdException w:name="Medium List 2 Accent 2" w:semiHidden="0" w:uiPriority="66" w:unhideWhenUsed="0"/>
-    <w:lsdException w:name="Medium Grid 1 Accent 2" w:semiHidden="0" w:uiPriority="67" w:unhideWhenUsed="0"/>
-    <w:lsdException w:name="Medium Grid 2 Accent 2" w:semiHidden="0" w:uiPriority="68" w:unhideWhenUsed="0"/>
-    <w:lsdException w:name="Medium Grid 3 Accent 2" w:semiHidden="0" w:uiPriority="69" w:unhideWhenUsed="0"/>
-    <w:lsdException w:name="Dark List Accent 2" w:semiHidden="0" w:uiPriority="70" w:unhideWhenUsed="0"/>
-    <w:lsdException w:name="Colorful Shading Accent 2" w:semiHidden="0" w:uiPriority="71" w:unhideWhenUsed="0"/>
-    <w:lsdException w:name="Colorful List Accent 2" w:semiHidden="0" w:uiPriority="72" w:unhideWhenUsed="0"/>
-    <w:lsdException w:name="Colorful Grid Accent 2" w:semiHidden="0" w:uiPriority="73" w:unhideWhenUsed="0"/>
-    <w:lsdException w:name="Light Shading Accent 3" w:semiHidden="0" w:uiPriority="60" w:unhideWhenUsed="0"/>
-    <w:lsdException w:name="Light List Accent 3" w:semiHidden="0" w:uiPriority="61" w:unhideWhenUsed="0"/>
-    <w:lsdException w:name="Light Grid Accent 3" w:semiHidden="0" w:uiPriority="62" w:unhideWhenUsed="0"/>
-    <w:lsdException w:name="Medium Shading 1 Accent 3" w:semiHidden="0" w:uiPriority="63" w:unhideWhenUsed="0"/>
-    <w:lsdException w:name="Medium Shading 2 Accent 3" w:semiHidden="0" w:uiPriority="64" w:unhideWhenUsed="0"/>
-    <w:lsdException w:name="Medium List 1 Accent 3" w:semiHidden="0" w:uiPriority="65" w:unhideWhenUsed="0"/>
-    <w:lsdException w:name="Medium List 2 Accent 3" w:semiHidden="0" w:uiPriority="66" w:unhideWhenUsed="0"/>
-    <w:lsdException w:name="Medium Grid 1 Accent 3" w:semiHidden="0" w:uiPriority="67" w:unhideWhenUsed="0"/>
-    <w:lsdException w:name="Medium Grid 2 Accent 3" w:semiHidden="0" w:uiPriority="68" w:unhideWhenUsed="0"/>
-    <w:lsdException w:name="Medium Grid 3 Accent 3" w:semiHidden="0" w:uiPriority="69" w:unhideWhenUsed="0"/>
-    <w:lsdException w:name="Dark List Accent 3" w:semiHidden="0" w:uiPriority="70" w:unhideWhenUsed="0"/>
-    <w:lsdException w:name="Colorful Shading Accent 3" w:semiHidden="0" w:uiPriority="71" w:unhideWhenUsed="0"/>
-    <w:lsdException w:name="Colorful List Accent 3" w:semiHidden="0" w:uiPriority="72" w:unhideWhenUsed="0"/>
-    <w:lsdException w:name="Colorful Grid Accent 3" w:semiHidden="0" w:uiPriority="73" w:unhideWhenUsed="0"/>
-    <w:lsdException w:name="Light Shading Accent 4" w:semiHidden="0" w:uiPriority="60" w:unhideWhenUsed="0"/>
-    <w:lsdException w:name="Light List Accent 4" w:semiHidden="0" w:uiPriority="61" w:unhideWhenUsed="0"/>
-    <w:lsdException w:name="Light Grid Accent 4" w:semiHidden="0" w:uiPriority="62" w:unhideWhenUsed="0"/>
-    <w:lsdException w:name="Medium Shading 1 Accent 4" w:semiHidden="0" w:uiPriority="63" w:unhideWhenUsed="0"/>
-    <w:lsdException w:name="Medium Shading 2 Accent 4" w:semiHidden="0" w:uiPriority="64" w:unhideWhenUsed="0"/>
-    <w:lsdException w:name="Medium List 1 Accent 4" w:semiHidden="0" w:uiPriority="65" w:unhideWhenUsed="0"/>
-    <w:lsdException w:name="Medium List 2 Accent 4" w:semiHidden="0" w:uiPriority="66" w:unhideWhenUsed="0"/>
-    <w:lsdException w:name="Medium Grid 1 Accent 4" w:semiHidden="0" w:uiPriority="67" w:unhideWhenUsed="0"/>
-    <w:lsdException w:name="Medium Grid 2 Accent 4" w:semiHidden="0" w:uiPriority="68" w:unhideWhenUsed="0"/>
-    <w:lsdException w:name="Medium Grid 3 Accent 4" w:semiHidden="0" w:uiPriority="69" w:unhideWhenUsed="0"/>
-    <w:lsdException w:name="Dark List Accent 4" w:semiHidden="0" w:uiPriority="70" w:unhideWhenUsed="0"/>
-    <w:lsdException w:name="Colorful Shading Accent 4" w:semiHidden="0" w:uiPriority="71" w:unhideWhenUsed="0"/>
-    <w:lsdException w:name="Colorful List Accent 4" w:semiHidden="0" w:uiPriority="72" w:unhideWhenUsed="0"/>
-    <w:lsdException w:name="Colorful Grid Accent 4" w:semiHidden="0" w:uiPriority="73" w:unhideWhenUsed="0"/>
-    <w:lsdException w:name="Light Shading Accent 5" w:semiHidden="0" w:uiPriority="60" w:unhideWhenUsed="0"/>
-    <w:lsdException w:name="Light List Accent 5" w:semiHidden="0" w:uiPriority="61" w:unhideWhenUsed="0"/>
-    <w:lsdException w:name="Light Grid Accent 5" w:semiHidden="0" w:uiPriority="62" w:unhideWhenUsed="0"/>
-    <w:lsdException w:name="Medium Shading 1 Accent 5" w:semiHidden="0" w:uiPriority="63" w:unhideWhenUsed="0"/>
-    <w:lsdException w:name="Medium Shading 2 Accent 5" w:semiHidden="0" w:uiPriority="64" w:unhideWhenUsed="0"/>
-    <w:lsdException w:name="Medium List 1 Accent 5" w:semiHidden="0" w:uiPriority="65" w:unhideWhenUsed="0"/>
-    <w:lsdException w:name="Medium List 2 Accent 5" w:semiHidden="0" w:uiPriority="66" w:unhideWhenUsed="0"/>
-    <w:lsdException w:name="Medium Grid 1 Accent 5" w:semiHidden="0" w:uiPriority="67" w:unhideWhenUsed="0"/>
-    <w:lsdException w:name="Medium Grid 2 Accent 5" w:semiHidden="0" w:uiPriority="68" w:unhideWhenUsed="0"/>
-    <w:lsdException w:name="Medium Grid 3 Accent 5" w:semiHidden="0" w:uiPriority="69" w:unhideWhenUsed="0"/>
-    <w:lsdException w:name="Dark List Accent 5" w:semiHidden="0" w:uiPriority="70" w:unhideWhenUsed="0"/>
-    <w:lsdException w:name="Colorful Shading Accent 5" w:semiHidden="0" w:uiPriority="71" w:unhideWhenUsed="0"/>
-    <w:lsdException w:name="Colorful List Accent 5" w:semiHidden="0" w:uiPriority="72" w:unhideWhenUsed="0"/>
-    <w:lsdException w:name="Colorful Grid Accent 5" w:semiHidden="0" w:uiPriority="73" w:unhideWhenUsed="0"/>
-    <w:lsdException w:name="Light Shading Accent 6" w:semiHidden="0" w:uiPriority="60" w:unhideWhenUsed="0"/>
-    <w:lsdException w:name="Light List Accent 6" w:semiHidden="0" w:uiPriority="61" w:unhideWhenUsed="0"/>
-    <w:lsdException w:name="Light Grid Accent 6" w:semiHidden="0" w:uiPriority="62" w:unhideWhenUsed="0"/>
-    <w:lsdException w:name="Medium Shading 1 Accent 6" w:semiHidden="0" w:uiPriority="63" w:unhideWhenUsed="0"/>
-    <w:lsdException w:name="Medium Shading 2 Accent 6" w:semiHidden="0" w:uiPriority="64" w:unhideWhenUsed="0"/>
-    <w:lsdException w:name="Medium List 1 Accent 6" w:semiHidden="0" w:uiPriority="65" w:unhideWhenUsed="0"/>
-    <w:lsdException w:name="Medium List 2 Accent 6" w:semiHidden="0" w:uiPriority="66" w:unhideWhenUsed="0"/>
-    <w:lsdException w:name="Medium Grid 1 Accent 6" w:semiHidden="0" w:uiPriority="67" w:unhideWhenUsed="0"/>
-    <w:lsdException w:name="Medium Grid 2 Accent 6" w:semiHidden="0" w:uiPriority="68" w:unhideWhenUsed="0"/>
-    <w:lsdException w:name="Medium Grid 3 Accent 6" w:semiHidden="0" w:uiPriority="69" w:unhideWhenUsed="0"/>
-    <w:lsdException w:name="Dark List Accent 6" w:semiHidden="0" w:uiPriority="70" w:unhideWhenUsed="0"/>
-    <w:lsdException w:name="Colorful Shading Accent 6" w:semiHidden="0" w:uiPriority="71" w:unhideWhenUsed="0"/>
-    <w:lsdException w:name="Colorful List Accent 6" w:semiHidden="0" w:uiPriority="72" w:unhideWhenUsed="0"/>
-    <w:lsdException w:name="Colorful Grid Accent 6" w:semiHidden="0" w:uiPriority="73" w:unhideWhenUsed="0"/>
-    <w:lsdException w:name="Subtle Emphasis" w:semiHidden="0" w:uiPriority="19" w:unhideWhenUsed="0" w:qFormat="1"/>
-    <w:lsdException w:name="Intense Emphasis" w:semiHidden="0" w:uiPriority="21" w:unhideWhenUsed="0" w:qFormat="1"/>
-    <w:lsdException w:name="Subtle Reference" w:semiHidden="0" w:uiPriority="31" w:unhideWhenUsed="0" w:qFormat="1"/>
-    <w:lsdException w:name="Intense Reference" w:semiHidden="0" w:uiPriority="32" w:unhideWhenUsed="0" w:qFormat="1"/>
-    <w:lsdException w:name="Book Title" w:semiHidden="0" w:uiPriority="33" w:unhideWhenUsed="0" w:qFormat="1"/>
-    <w:lsdException w:name="Bibliography" w:uiPriority="37"/>
-    <w:lsdException w:name="TOC Heading" w:uiPriority="39" w:qFormat="1"/>
+  <w:latentStyles w:defLockedState="0" w:defUIPriority="99" w:defSemiHidden="0" w:defUnhideWhenUsed="0" w:defQFormat="0" w:count="376">
+    <w:lsdException w:name="Normal" w:uiPriority="0" w:qFormat="1"/>
+    <w:lsdException w:name="heading 1" w:uiPriority="9" w:qFormat="1"/>
+    <w:lsdException w:name="heading 2" w:semiHidden="1" w:uiPriority="9" w:unhideWhenUsed="1" w:qFormat="1"/>
+    <w:lsdException w:name="heading 3" w:semiHidden="1" w:uiPriority="9" w:unhideWhenUsed="1" w:qFormat="1"/>
+    <w:lsdException w:name="heading 4" w:semiHidden="1" w:uiPriority="9" w:unhideWhenUsed="1" w:qFormat="1"/>
+    <w:lsdException w:name="heading 5" w:semiHidden="1" w:uiPriority="9" w:unhideWhenUsed="1" w:qFormat="1"/>
+    <w:lsdException w:name="heading 6" w:semiHidden="1" w:uiPriority="9" w:unhideWhenUsed="1" w:qFormat="1"/>
+    <w:lsdException w:name="heading 7" w:semiHidden="1" w:uiPriority="9" w:unhideWhenUsed="1" w:qFormat="1"/>
+    <w:lsdException w:name="heading 8" w:semiHidden="1" w:uiPriority="9" w:unhideWhenUsed="1" w:qFormat="1"/>
+    <w:lsdException w:name="heading 9" w:semiHidden="1" w:uiPriority="9" w:unhideWhenUsed="1" w:qFormat="1"/>
+    <w:lsdException w:name="index 1" w:semiHidden="1" w:unhideWhenUsed="1"/>
+    <w:lsdException w:name="index 2" w:semiHidden="1" w:unhideWhenUsed="1"/>
+    <w:lsdException w:name="index 3" w:semiHidden="1" w:unhideWhenUsed="1"/>
+    <w:lsdException w:name="index 4" w:semiHidden="1" w:unhideWhenUsed="1"/>
+    <w:lsdException w:name="index 5" w:semiHidden="1" w:unhideWhenUsed="1"/>
+    <w:lsdException w:name="index 6" w:semiHidden="1" w:unhideWhenUsed="1"/>
+    <w:lsdException w:name="index 7" w:semiHidden="1" w:unhideWhenUsed="1"/>
+    <w:lsdException w:name="index 8" w:semiHidden="1" w:unhideWhenUsed="1"/>
+    <w:lsdException w:name="index 9" w:semiHidden="1" w:unhideWhenUsed="1"/>
+    <w:lsdException w:name="toc 1" w:semiHidden="1" w:uiPriority="39" w:unhideWhenUsed="1"/>
+    <w:lsdException w:name="toc 2" w:semiHidden="1" w:uiPriority="39" w:unhideWhenUsed="1"/>
+    <w:lsdException w:name="toc 3" w:semiHidden="1" w:uiPriority="39" w:unhideWhenUsed="1"/>
+    <w:lsdException w:name="toc 4" w:semiHidden="1" w:uiPriority="39" w:unhideWhenUsed="1"/>
+    <w:lsdException w:name="toc 5" w:semiHidden="1" w:uiPriority="39" w:unhideWhenUsed="1"/>
+    <w:lsdException w:name="toc 6" w:semiHidden="1" w:uiPriority="39" w:unhideWhenUsed="1"/>
+    <w:lsdException w:name="toc 7" w:semiHidden="1" w:uiPriority="39" w:unhideWhenUsed="1"/>
+    <w:lsdException w:name="toc 8" w:semiHidden="1" w:uiPriority="39" w:unhideWhenUsed="1"/>
+    <w:lsdException w:name="toc 9" w:semiHidden="1" w:uiPriority="39" w:unhideWhenUsed="1"/>
+    <w:lsdException w:name="Normal Indent" w:semiHidden="1" w:unhideWhenUsed="1"/>
+    <w:lsdException w:name="footnote text" w:semiHidden="1" w:unhideWhenUsed="1"/>
+    <w:lsdException w:name="annotation text" w:semiHidden="1" w:unhideWhenUsed="1"/>
+    <w:lsdException w:name="header" w:semiHidden="1" w:unhideWhenUsed="1"/>
+    <w:lsdException w:name="footer" w:semiHidden="1" w:unhideWhenUsed="1"/>
+    <w:lsdException w:name="index heading" w:semiHidden="1" w:unhideWhenUsed="1"/>
+    <w:lsdException w:name="caption" w:semiHidden="1" w:uiPriority="35" w:unhideWhenUsed="1" w:qFormat="1"/>
+    <w:lsdException w:name="table of figures" w:semiHidden="1" w:unhideWhenUsed="1"/>
+    <w:lsdException w:name="envelope address" w:semiHidden="1" w:unhideWhenUsed="1"/>
+    <w:lsdException w:name="envelope return" w:semiHidden="1" w:unhideWhenUsed="1"/>
+    <w:lsdException w:name="footnote reference" w:semiHidden="1" w:unhideWhenUsed="1"/>
+    <w:lsdException w:name="annotation reference" w:semiHidden="1" w:unhideWhenUsed="1"/>
+    <w:lsdException w:name="line number" w:semiHidden="1" w:unhideWhenUsed="1"/>
+    <w:lsdException w:name="page number" w:semiHidden="1" w:unhideWhenUsed="1"/>
+    <w:lsdException w:name="endnote reference" w:semiHidden="1" w:unhideWhenUsed="1"/>
+    <w:lsdException w:name="endnote text" w:semiHidden="1" w:unhideWhenUsed="1"/>
+    <w:lsdException w:name="table of authorities" w:semiHidden="1" w:unhideWhenUsed="1"/>
+    <w:lsdException w:name="macro" w:semiHidden="1" w:unhideWhenUsed="1"/>
+    <w:lsdException w:name="toa heading" w:semiHidden="1" w:unhideWhenUsed="1"/>
+    <w:lsdException w:name="List" w:semiHidden="1" w:unhideWhenUsed="1"/>
+    <w:lsdException w:name="List Bullet" w:semiHidden="1" w:unhideWhenUsed="1"/>
+    <w:lsdException w:name="List Number" w:semiHidden="1" w:unhideWhenUsed="1"/>
+    <w:lsdException w:name="List 2" w:semiHidden="1" w:unhideWhenUsed="1"/>
+    <w:lsdException w:name="List 3" w:semiHidden="1" w:unhideWhenUsed="1"/>
+    <w:lsdException w:name="List 4" w:semiHidden="1" w:unhideWhenUsed="1"/>
+    <w:lsdException w:name="List 5" w:semiHidden="1" w:unhideWhenUsed="1"/>
+    <w:lsdException w:name="List Bullet 2" w:semiHidden="1" w:unhideWhenUsed="1"/>
+    <w:lsdException w:name="List Bullet 3" w:semiHidden="1" w:unhideWhenUsed="1"/>
+    <w:lsdException w:name="List Bullet 4" w:semiHidden="1" w:unhideWhenUsed="1"/>
+    <w:lsdException w:name="List Bullet 5" w:semiHidden="1" w:unhideWhenUsed="1"/>
+    <w:lsdException w:name="List Number 2" w:semiHidden="1" w:unhideWhenUsed="1"/>
+    <w:lsdException w:name="List Number 3" w:semiHidden="1" w:unhideWhenUsed="1"/>
+    <w:lsdException w:name="List Number 4" w:semiHidden="1" w:unhideWhenUsed="1"/>
+    <w:lsdException w:name="List Number 5" w:semiHidden="1" w:unhideWhenUsed="1"/>
+    <w:lsdException w:name="Title" w:uiPriority="10" w:qFormat="1"/>
+    <w:lsdException w:name="Closing" w:semiHidden="1" w:unhideWhenUsed="1"/>
+    <w:lsdException w:name="Signature" w:semiHidden="1" w:unhideWhenUsed="1"/>
+    <w:lsdException w:name="Default Paragraph Font" w:semiHidden="1" w:uiPriority="1" w:unhideWhenUsed="1"/>
+    <w:lsdException w:name="Body Text" w:semiHidden="1" w:unhideWhenUsed="1"/>
+    <w:lsdException w:name="Body Text Indent" w:semiHidden="1" w:unhideWhenUsed="1"/>
+    <w:lsdException w:name="List Continue" w:semiHidden="1" w:unhideWhenUsed="1"/>
+    <w:lsdException w:name="List Continue 2" w:semiHidden="1" w:unhideWhenUsed="1"/>
+    <w:lsdException w:name="List Continue 3" w:semiHidden="1" w:unhideWhenUsed="1"/>
+    <w:lsdException w:name="List Continue 4" w:semiHidden="1" w:unhideWhenUsed="1"/>
+    <w:lsdException w:name="List Continue 5" w:semiHidden="1" w:unhideWhenUsed="1"/>
+    <w:lsdException w:name="Message Header" w:semiHidden="1" w:unhideWhenUsed="1"/>
+    <w:lsdException w:name="Subtitle" w:uiPriority="11" w:qFormat="1"/>
+    <w:lsdException w:name="Salutation" w:semiHidden="1" w:unhideWhenUsed="1"/>
+    <w:lsdException w:name="Date" w:semiHidden="1" w:unhideWhenUsed="1"/>
+    <w:lsdException w:name="Body Text First Indent" w:semiHidden="1" w:unhideWhenUsed="1"/>
+    <w:lsdException w:name="Body Text First Indent 2" w:semiHidden="1" w:unhideWhenUsed="1"/>
+    <w:lsdException w:name="Note Heading" w:semiHidden="1" w:unhideWhenUsed="1"/>
+    <w:lsdException w:name="Body Text 2" w:semiHidden="1" w:unhideWhenUsed="1"/>
+    <w:lsdException w:name="Body Text 3" w:semiHidden="1" w:unhideWhenUsed="1"/>
+    <w:lsdException w:name="Body Text Indent 2" w:semiHidden="1" w:unhideWhenUsed="1"/>
+    <w:lsdException w:name="Body Text Indent 3" w:semiHidden="1" w:unhideWhenUsed="1"/>
+    <w:lsdException w:name="Block Text" w:semiHidden="1" w:unhideWhenUsed="1"/>
+    <w:lsdException w:name="Hyperlink" w:semiHidden="1" w:unhideWhenUsed="1"/>
+    <w:lsdException w:name="FollowedHyperlink" w:semiHidden="1" w:unhideWhenUsed="1"/>
+    <w:lsdException w:name="Strong" w:uiPriority="22" w:qFormat="1"/>
+    <w:lsdException w:name="Emphasis" w:uiPriority="20" w:qFormat="1"/>
+    <w:lsdException w:name="Document Map" w:semiHidden="1" w:unhideWhenUsed="1"/>
+    <w:lsdException w:name="Plain Text" w:semiHidden="1" w:unhideWhenUsed="1"/>
+    <w:lsdException w:name="E-mail Signature" w:semiHidden="1" w:unhideWhenUsed="1"/>
+    <w:lsdException w:name="HTML Top of Form" w:semiHidden="1" w:unhideWhenUsed="1"/>
+    <w:lsdException w:name="HTML Bottom of Form" w:semiHidden="1" w:unhideWhenUsed="1"/>
+    <w:lsdException w:name="Normal (Web)" w:semiHidden="1" w:unhideWhenUsed="1"/>
+    <w:lsdException w:name="HTML Acronym" w:semiHidden="1" w:unhideWhenUsed="1"/>
+    <w:lsdException w:name="HTML Address" w:semiHidden="1" w:unhideWhenUsed="1"/>
+    <w:lsdException w:name="HTML Cite" w:semiHidden="1" w:unhideWhenUsed="1"/>
+    <w:lsdException w:name="HTML Code" w:semiHidden="1" w:unhideWhenUsed="1"/>
+    <w:lsdException w:name="HTML Definition" w:semiHidden="1" w:unhideWhenUsed="1"/>
+    <w:lsdException w:name="HTML Keyboard" w:semiHidden="1" w:unhideWhenUsed="1"/>
+    <w:lsdException w:name="HTML Preformatted" w:semiHidden="1" w:unhideWhenUsed="1"/>
+    <w:lsdException w:name="HTML Sample" w:semiHidden="1" w:unhideWhenUsed="1"/>
+    <w:lsdException w:name="HTML Typewriter" w:semiHidden="1" w:unhideWhenUsed="1"/>
+    <w:lsdException w:name="HTML Variable" w:semiHidden="1" w:unhideWhenUsed="1"/>
+    <w:lsdException w:name="Normal Table" w:semiHidden="1" w:unhideWhenUsed="1"/>
+    <w:lsdException w:name="annotation subject" w:semiHidden="1" w:unhideWhenUsed="1"/>
+    <w:lsdException w:name="No List" w:semiHidden="1" w:unhideWhenUsed="1"/>
+    <w:lsdException w:name="Outline List 1" w:semiHidden="1" w:unhideWhenUsed="1"/>
+    <w:lsdException w:name="Outline List 2" w:semiHidden="1" w:unhideWhenUsed="1"/>
+    <w:lsdException w:name="Outline List 3" w:semiHidden="1" w:unhideWhenUsed="1"/>
+    <w:lsdException w:name="Table Simple 1" w:semiHidden="1" w:unhideWhenUsed="1"/>
+    <w:lsdException w:name="Table Simple 2" w:semiHidden="1" w:unhideWhenUsed="1"/>
+    <w:lsdException w:name="Table Simple 3" w:semiHidden="1" w:unhideWhenUsed="1"/>
+    <w:lsdException w:name="Table Classic 1" w:semiHidden="1" w:unhideWhenUsed="1"/>
+    <w:lsdException w:name="Table Classic 2" w:semiHidden="1" w:unhideWhenUsed="1"/>
+    <w:lsdException w:name="Table Classic 3" w:semiHidden="1" w:unhideWhenUsed="1"/>
+    <w:lsdException w:name="Table Classic 4" w:semiHidden="1" w:unhideWhenUsed="1"/>
+    <w:lsdException w:name="Table Colorful 1" w:semiHidden="1" w:unhideWhenUsed="1"/>
+    <w:lsdException w:name="Table Colorful 2" w:semiHidden="1" w:unhideWhenUsed="1"/>
+    <w:lsdException w:name="Table Colorful 3" w:semiHidden="1" w:unhideWhenUsed="1"/>
+    <w:lsdException w:name="Table Columns 1" w:semiHidden="1" w:unhideWhenUsed="1"/>
+    <w:lsdException w:name="Table Columns 2" w:semiHidden="1" w:unhideWhenUsed="1"/>
+    <w:lsdException w:name="Table Columns 3" w:semiHidden="1" w:unhideWhenUsed="1"/>
+    <w:lsdException w:name="Table Columns 4" w:semiHidden="1" w:unhideWhenUsed="1"/>
+    <w:lsdException w:name="Table Columns 5" w:semiHidden="1" w:unhideWhenUsed="1"/>
+    <w:lsdException w:name="Table Grid 1" w:semiHidden="1" w:unhideWhenUsed="1"/>
+    <w:lsdException w:name="Table Grid 2" w:semiHidden="1" w:unhideWhenUsed="1"/>
+    <w:lsdException w:name="Table Grid 3" w:semiHidden="1" w:unhideWhenUsed="1"/>
+    <w:lsdException w:name="Table Grid 4" w:semiHidden="1" w:unhideWhenUsed="1"/>
+    <w:lsdException w:name="Table Grid 5" w:semiHidden="1" w:unhideWhenUsed="1"/>
+    <w:lsdException w:name="Table Grid 6" w:semiHidden="1" w:unhideWhenUsed="1"/>
+    <w:lsdException w:name="Table Grid 7" w:semiHidden="1" w:unhideWhenUsed="1"/>
+    <w:lsdException w:name="Table Grid 8" w:semiHidden="1" w:unhideWhenUsed="1"/>
+    <w:lsdException w:name="Table List 1" w:semiHidden="1" w:unhideWhenUsed="1"/>
+    <w:lsdException w:name="Table List 2" w:semiHidden="1" w:unhideWhenUsed="1"/>
+    <w:lsdException w:name="Table List 3" w:semiHidden="1" w:unhideWhenUsed="1"/>
+    <w:lsdException w:name="Table List 4" w:semiHidden="1" w:unhideWhenUsed="1"/>
+    <w:lsdException w:name="Table List 5" w:semiHidden="1" w:unhideWhenUsed="1"/>
+    <w:lsdException w:name="Table List 6" w:semiHidden="1" w:unhideWhenUsed="1"/>
+    <w:lsdException w:name="Table List 7" w:semiHidden="1" w:unhideWhenUsed="1"/>
+    <w:lsdException w:name="Table List 8" w:semiHidden="1" w:unhideWhenUsed="1"/>
+    <w:lsdException w:name="Table 3D effects 1" w:semiHidden="1" w:unhideWhenUsed="1"/>
+    <w:lsdException w:name="Table 3D effects 2" w:semiHidden="1" w:unhideWhenUsed="1"/>
+    <w:lsdException w:name="Table 3D effects 3" w:semiHidden="1" w:unhideWhenUsed="1"/>
+    <w:lsdException w:name="Table Contemporary" w:semiHidden="1" w:unhideWhenUsed="1"/>
+    <w:lsdException w:name="Table Elegant" w:semiHidden="1" w:unhideWhenUsed="1"/>
+    <w:lsdException w:name="Table Professional" w:semiHidden="1" w:unhideWhenUsed="1"/>
+    <w:lsdException w:name="Table Subtle 1" w:semiHidden="1" w:unhideWhenUsed="1"/>
+    <w:lsdException w:name="Table Subtle 2" w:semiHidden="1" w:unhideWhenUsed="1"/>
+    <w:lsdException w:name="Table Web 1" w:semiHidden="1" w:unhideWhenUsed="1"/>
+    <w:lsdException w:name="Table Web 2" w:semiHidden="1" w:unhideWhenUsed="1"/>
+    <w:lsdException w:name="Table Web 3" w:semiHidden="1" w:unhideWhenUsed="1"/>
+    <w:lsdException w:name="Balloon Text" w:semiHidden="1" w:unhideWhenUsed="1"/>
+    <w:lsdException w:name="Table Grid" w:semiHidden="1" w:uiPriority="59" w:unhideWhenUsed="1"/>
+    <w:lsdException w:name="Table Theme" w:semiHidden="1" w:unhideWhenUsed="1"/>
+    <w:lsdException w:name="Placeholder Text" w:semiHidden="1"/>
+    <w:lsdException w:name="No Spacing" w:uiPriority="1" w:qFormat="1"/>
+    <w:lsdException w:name="Light Shading" w:uiPriority="60"/>
+    <w:lsdException w:name="Light List" w:uiPriority="61"/>
+    <w:lsdException w:name="Light Grid" w:uiPriority="62"/>
+    <w:lsdException w:name="Medium Shading 1" w:uiPriority="63"/>
+    <w:lsdException w:name="Medium Shading 2" w:uiPriority="64"/>
+    <w:lsdException w:name="Medium List 1" w:uiPriority="65"/>
+    <w:lsdException w:name="Medium List 2" w:uiPriority="66"/>
+    <w:lsdException w:name="Medium Grid 1" w:uiPriority="67"/>
+    <w:lsdException w:name="Medium Grid 2" w:uiPriority="68"/>
+    <w:lsdException w:name="Medium Grid 3" w:uiPriority="69"/>
+    <w:lsdException w:name="Dark List" w:uiPriority="70"/>
+    <w:lsdException w:name="Colorful Shading" w:uiPriority="71"/>
+    <w:lsdException w:name="Colorful List" w:uiPriority="72"/>
+    <w:lsdException w:name="Colorful Grid" w:uiPriority="73"/>
+    <w:lsdException w:name="Light Shading Accent 1" w:uiPriority="60"/>
+    <w:lsdException w:name="Light List Accent 1" w:uiPriority="61"/>
+    <w:lsdException w:name="Light Grid Accent 1" w:uiPriority="62"/>
+    <w:lsdException w:name="Medium Shading 1 Accent 1" w:uiPriority="63"/>
+    <w:lsdException w:name="Medium Shading 2 Accent 1" w:uiPriority="64"/>
+    <w:lsdException w:name="Medium List 1 Accent 1" w:uiPriority="65"/>
+    <w:lsdException w:name="Revision" w:semiHidden="1"/>
+    <w:lsdException w:name="List Paragraph" w:uiPriority="34" w:qFormat="1"/>
+    <w:lsdException w:name="Quote" w:uiPriority="29" w:qFormat="1"/>
+    <w:lsdException w:name="Intense Quote" w:uiPriority="30" w:qFormat="1"/>
+    <w:lsdException w:name="Medium List 2 Accent 1" w:uiPriority="66"/>
+    <w:lsdException w:name="Medium Grid 1 Accent 1" w:uiPriority="67"/>
+    <w:lsdException w:name="Medium Grid 2 Accent 1" w:uiPriority="68"/>
+    <w:lsdException w:name="Medium Grid 3 Accent 1" w:uiPriority="69"/>
+    <w:lsdException w:name="Dark List Accent 1" w:uiPriority="70"/>
+    <w:lsdException w:name="Colorful Shading Accent 1" w:uiPriority="71"/>
+    <w:lsdException w:name="Colorful List Accent 1" w:uiPriority="72"/>
+    <w:lsdException w:name="Colorful Grid Accent 1" w:uiPriority="73"/>
+    <w:lsdException w:name="Light Shading Accent 2" w:uiPriority="60"/>
+    <w:lsdException w:name="Light List Accent 2" w:uiPriority="61"/>
+    <w:lsdException w:name="Light Grid Accent 2" w:uiPriority="62"/>
+    <w:lsdException w:name="Medium Shading 1 Accent 2" w:uiPriority="63"/>
+    <w:lsdException w:name="Medium Shading 2 Accent 2" w:uiPriority="64"/>
+    <w:lsdException w:name="Medium List 1 Accent 2" w:uiPriority="65"/>
+    <w:lsdException w:name="Medium List 2 Accent 2" w:uiPriority="66"/>
+    <w:lsdException w:name="Medium Grid 1 Accent 2" w:uiPriority="67"/>
+    <w:lsdException w:name="Medium Grid 2 Accent 2" w:uiPriority="68"/>
+    <w:lsdException w:name="Medium Grid 3 Accent 2" w:uiPriority="69"/>
+    <w:lsdException w:name="Dark List Accent 2" w:uiPriority="70"/>
+    <w:lsdException w:name="Colorful Shading Accent 2" w:uiPriority="71"/>
+    <w:lsdException w:name="Colorful List Accent 2" w:uiPriority="72"/>
+    <w:lsdException w:name="Colorful Grid Accent 2" w:uiPriority="73"/>
+    <w:lsdException w:name="Light Shading Accent 3" w:uiPriority="60"/>
+    <w:lsdException w:name="Light List Accent 3" w:uiPriority="61"/>
+    <w:lsdException w:name="Light Grid Accent 3" w:uiPriority="62"/>
+    <w:lsdException w:name="Medium Shading 1 Accent 3" w:uiPriority="63"/>
+    <w:lsdException w:name="Medium Shading 2 Accent 3" w:uiPriority="64"/>
+    <w:lsdException w:name="Medium List 1 Accent 3" w:uiPriority="65"/>
+    <w:lsdException w:name="Medium List 2 Accent 3" w:uiPriority="66"/>
+    <w:lsdException w:name="Medium Grid 1 Accent 3" w:uiPriority="67"/>
+    <w:lsdException w:name="Medium Grid 2 Accent 3" w:uiPriority="68"/>
+    <w:lsdException w:name="Medium Grid 3 Accent 3" w:uiPriority="69"/>
+    <w:lsdException w:name="Dark List Accent 3" w:uiPriority="70"/>
+    <w:lsdException w:name="Colorful Shading Accent 3" w:uiPriority="71"/>
+    <w:lsdException w:name="Colorful List Accent 3" w:uiPriority="72"/>
+    <w:lsdException w:name="Colorful Grid Accent 3" w:uiPriority="73"/>
+    <w:lsdException w:name="Light Shading Accent 4" w:uiPriority="60"/>
+    <w:lsdException w:name="Light List Accent 4" w:uiPriority="61"/>
+    <w:lsdException w:name="Light Grid Accent 4" w:uiPriority="62"/>
+    <w:lsdException w:name="Medium Shading 1 Accent 4" w:uiPriority="63"/>
+    <w:lsdException w:name="Medium Shading 2 Accent 4" w:uiPriority="64"/>
+    <w:lsdException w:name="Medium List 1 Accent 4" w:uiPriority="65"/>
+    <w:lsdException w:name="Medium List 2 Accent 4" w:uiPriority="66"/>
+    <w:lsdException w:name="Medium Grid 1 Accent 4" w:uiPriority="67"/>
+    <w:lsdException w:name="Medium Grid 2 Accent 4" w:uiPriority="68"/>
+    <w:lsdException w:name="Medium Grid 3 Accent 4" w:uiPriority="69"/>
+    <w:lsdException w:name="Dark List Accent 4" w:uiPriority="70"/>
+    <w:lsdException w:name="Colorful Shading Accent 4" w:uiPriority="71"/>
+    <w:lsdException w:name="Colorful List Accent 4" w:uiPriority="72"/>
+    <w:lsdException w:name="Colorful Grid Accent 4" w:uiPriority="73"/>
+    <w:lsdException w:name="Light Shading Accent 5" w:uiPriority="60"/>
+    <w:lsdException w:name="Light List Accent 5" w:uiPriority="61"/>
+    <w:lsdException w:name="Light Grid Accent 5" w:uiPriority="62"/>
+    <w:lsdException w:name="Medium Shading 1 Accent 5" w:uiPriority="63"/>
+    <w:lsdException w:name="Medium Shading 2 Accent 5" w:uiPriority="64"/>
+    <w:lsdException w:name="Medium List 1 Accent 5" w:uiPriority="65"/>
+    <w:lsdException w:name="Medium List 2 Accent 5" w:uiPriority="66"/>
+    <w:lsdException w:name="Medium Grid 1 Accent 5" w:uiPriority="67"/>
+    <w:lsdException w:name="Medium Grid 2 Accent 5" w:uiPriority="68"/>
+    <w:lsdException w:name="Medium Grid 3 Accent 5" w:uiPriority="69"/>
+    <w:lsdException w:name="Dark List Accent 5" w:uiPriority="70"/>
+    <w:lsdException w:name="Colorful Shading Accent 5" w:uiPriority="71"/>
+    <w:lsdException w:name="Colorful List Accent 5" w:uiPriority="72"/>
+    <w:lsdException w:name="Colorful Grid Accent 5" w:uiPriority="73"/>
+    <w:lsdException w:name="Light Shading Accent 6" w:uiPriority="60"/>
+    <w:lsdException w:name="Light List Accent 6" w:uiPriority="61"/>
+    <w:lsdException w:name="Light Grid Accent 6" w:uiPriority="62"/>
+    <w:lsdException w:name="Medium Shading 1 Accent 6" w:uiPriority="63"/>
+    <w:lsdException w:name="Medium Shading 2 Accent 6" w:uiPriority="64"/>
+    <w:lsdException w:name="Medium List 1 Accent 6" w:uiPriority="65"/>
+    <w:lsdException w:name="Medium List 2 Accent 6" w:uiPriority="66"/>
+    <w:lsdException w:name="Medium Grid 1 Accent 6" w:uiPriority="67"/>
+    <w:lsdException w:name="Medium Grid 2 Accent 6" w:uiPriority="68"/>
+    <w:lsdException w:name="Medium Grid 3 Accent 6" w:uiPriority="69"/>
+    <w:lsdException w:name="Dark List Accent 6" w:uiPriority="70"/>
+    <w:lsdException w:name="Colorful Shading Accent 6" w:uiPriority="71"/>
+    <w:lsdException w:name="Colorful List Accent 6" w:uiPriority="72"/>
+    <w:lsdException w:name="Colorful Grid Accent 6" w:uiPriority="73"/>
+    <w:lsdException w:name="Subtle Emphasis" w:uiPriority="19" w:qFormat="1"/>
+    <w:lsdException w:name="Intense Emphasis" w:uiPriority="21" w:qFormat="1"/>
+    <w:lsdException w:name="Subtle Reference" w:uiPriority="31" w:qFormat="1"/>
+    <w:lsdException w:name="Intense Reference" w:uiPriority="32" w:qFormat="1"/>
+    <w:lsdException w:name="Book Title" w:uiPriority="33" w:qFormat="1"/>
+    <w:lsdException w:name="Bibliography" w:semiHidden="1" w:uiPriority="37" w:unhideWhenUsed="1"/>
+    <w:lsdException w:name="TOC Heading" w:semiHidden="1" w:uiPriority="39" w:unhideWhenUsed="1" w:qFormat="1"/>
+    <w:lsdException w:name="Plain Table 1" w:uiPriority="41"/>
+    <w:lsdException w:name="Plain Table 2" w:uiPriority="42"/>
+    <w:lsdException w:name="Plain Table 3" w:uiPriority="43"/>
+    <w:lsdException w:name="Plain Table 4" w:uiPriority="44"/>
+    <w:lsdException w:name="Plain Table 5" w:uiPriority="45"/>
+    <w:lsdException w:name="Grid Table Light" w:uiPriority="40"/>
+    <w:lsdException w:name="Grid Table 1 Light" w:uiPriority="46"/>
+    <w:lsdException w:name="Grid Table 2" w:uiPriority="47"/>
+    <w:lsdException w:name="Grid Table 3" w:uiPriority="48"/>
+    <w:lsdException w:name="Grid Table 4" w:uiPriority="49"/>
+    <w:lsdException w:name="Grid Table 5 Dark" w:uiPriority="50"/>
+    <w:lsdException w:name="Grid Table 6 Colorful" w:uiPriority="51"/>
+    <w:lsdException w:name="Grid Table 7 Colorful" w:uiPriority="52"/>
+    <w:lsdException w:name="Grid Table 1 Light Accent 1" w:uiPriority="46"/>
+    <w:lsdException w:name="Grid Table 2 Accent 1" w:uiPriority="47"/>
+    <w:lsdException w:name="Grid Table 3 Accent 1" w:uiPriority="48"/>
+    <w:lsdException w:name="Grid Table 4 Accent 1" w:uiPriority="49"/>
+    <w:lsdException w:name="Grid Table 5 Dark Accent 1" w:uiPriority="50"/>
+    <w:lsdException w:name="Grid Table 6 Colorful Accent 1" w:uiPriority="51"/>
+    <w:lsdException w:name="Grid Table 7 Colorful Accent 1" w:uiPriority="52"/>
+    <w:lsdException w:name="Grid Table 1 Light Accent 2" w:uiPriority="46"/>
+    <w:lsdException w:name="Grid Table 2 Accent 2" w:uiPriority="47"/>
+    <w:lsdException w:name="Grid Table 3 Accent 2" w:uiPriority="48"/>
+    <w:lsdException w:name="Grid Table 4 Accent 2" w:uiPriority="49"/>
+    <w:lsdException w:name="Grid Table 5 Dark Accent 2" w:uiPriority="50"/>
+    <w:lsdException w:name="Grid Table 6 Colorful Accent 2" w:uiPriority="51"/>
+    <w:lsdException w:name="Grid Table 7 Colorful Accent 2" w:uiPriority="52"/>
+    <w:lsdException w:name="Grid Table 1 Light Accent 3" w:uiPriority="46"/>
+    <w:lsdException w:name="Grid Table 2 Accent 3" w:uiPriority="47"/>
+    <w:lsdException w:name="Grid Table 3 Accent 3" w:uiPriority="48"/>
+    <w:lsdException w:name="Grid Table 4 Accent 3" w:uiPriority="49"/>
+    <w:lsdException w:name="Grid Table 5 Dark Accent 3" w:uiPriority="50"/>
+    <w:lsdException w:name="Grid Table 6 Colorful Accent 3" w:uiPriority="51"/>
+    <w:lsdException w:name="Grid Table 7 Colorful Accent 3" w:uiPriority="52"/>
+    <w:lsdException w:name="Grid Table 1 Light Accent 4" w:uiPriority="46"/>
+    <w:lsdException w:name="Grid Table 2 Accent 4" w:uiPriority="47"/>
+    <w:lsdException w:name="Grid Table 3 Accent 4" w:uiPriority="48"/>
+    <w:lsdException w:name="Grid Table 4 Accent 4" w:uiPriority="49"/>
+    <w:lsdException w:name="Grid Table 5 Dark Accent 4" w:uiPriority="50"/>
+    <w:lsdException w:name="Grid Table 6 Colorful Accent 4" w:uiPriority="51"/>
+    <w:lsdException w:name="Grid Table 7 Colorful Accent 4" w:uiPriority="52"/>
+    <w:lsdException w:name="Grid Table 1 Light Accent 5" w:uiPriority="46"/>
+    <w:lsdException w:name="Grid Table 2 Accent 5" w:uiPriority="47"/>
+    <w:lsdException w:name="Grid Table 3 Accent 5" w:uiPriority="48"/>
+    <w:lsdException w:name="Grid Table 4 Accent 5" w:uiPriority="49"/>
+    <w:lsdException w:name="Grid Table 5 Dark Accent 5" w:uiPriority="50"/>
+    <w:lsdException w:name="Grid Table 6 Colorful Accent 5" w:uiPriority="51"/>
+    <w:lsdException w:name="Grid Table 7 Colorful Accent 5" w:uiPriority="52"/>
+    <w:lsdException w:name="Grid Table 1 Light Accent 6" w:uiPriority="46"/>
+    <w:lsdException w:name="Grid Table 2 Accent 6" w:uiPriority="47"/>
+    <w:lsdException w:name="Grid Table 3 Accent 6" w:uiPriority="48"/>
+    <w:lsdException w:name="Grid Table 4 Accent 6" w:uiPriority="49"/>
+    <w:lsdException w:name="Grid Table 5 Dark Accent 6" w:uiPriority="50"/>
+    <w:lsdException w:name="Grid Table 6 Colorful Accent 6" w:uiPriority="51"/>
+    <w:lsdException w:name="Grid Table 7 Colorful Accent 6" w:uiPriority="52"/>
+    <w:lsdException w:name="List Table 1 Light" w:uiPriority="46"/>
+    <w:lsdException w:name="List Table 2" w:uiPriority="47"/>
+    <w:lsdException w:name="List Table 3" w:uiPriority="48"/>
+    <w:lsdException w:name="List Table 4" w:uiPriority="49"/>
+    <w:lsdException w:name="List Table 5 Dark" w:uiPriority="50"/>
+    <w:lsdException w:name="List Table 6 Colorful" w:uiPriority="51"/>
+    <w:lsdException w:name="List Table 7 Colorful" w:uiPriority="52"/>
+    <w:lsdException w:name="List Table 1 Light Accent 1" w:uiPriority="46"/>
+    <w:lsdException w:name="List Table 2 Accent 1" w:uiPriority="47"/>
+    <w:lsdException w:name="List Table 3 Accent 1" w:uiPriority="48"/>
+    <w:lsdException w:name="List Table 4 Accent 1" w:uiPriority="49"/>
+    <w:lsdException w:name="List Table 5 Dark Accent 1" w:uiPriority="50"/>
+    <w:lsdException w:name="List Table 6 Colorful Accent 1" w:uiPriority="51"/>
+    <w:lsdException w:name="List Table 7 Colorful Accent 1" w:uiPriority="52"/>
+    <w:lsdException w:name="List Table 1 Light Accent 2" w:uiPriority="46"/>
+    <w:lsdException w:name="List Table 2 Accent 2" w:uiPriority="47"/>
+    <w:lsdException w:name="List Table 3 Accent 2" w:uiPriority="48"/>
+    <w:lsdException w:name="List Table 4 Accent 2" w:uiPriority="49"/>
+    <w:lsdException w:name="List Table 5 Dark Accent 2" w:uiPriority="50"/>
+    <w:lsdException w:name="List Table 6 Colorful Accent 2" w:uiPriority="51"/>
+    <w:lsdException w:name="List Table 7 Colorful Accent 2" w:uiPriority="52"/>
+    <w:lsdException w:name="List Table 1 Light Accent 3" w:uiPriority="46"/>
+    <w:lsdException w:name="List Table 2 Accent 3" w:uiPriority="47"/>
+    <w:lsdException w:name="List Table 3 Accent 3" w:uiPriority="48"/>
+    <w:lsdException w:name="List Table 4 Accent 3" w:uiPriority="49"/>
+    <w:lsdException w:name="List Table 5 Dark Accent 3" w:uiPriority="50"/>
+    <w:lsdException w:name="List Table 6 Colorful Accent 3" w:uiPriority="51"/>
+    <w:lsdException w:name="List Table 7 Colorful Accent 3" w:uiPriority="52"/>
+    <w:lsdException w:name="List Table 1 Light Accent 4" w:uiPriority="46"/>
+    <w:lsdException w:name="List Table 2 Accent 4" w:uiPriority="47"/>
+    <w:lsdException w:name="List Table 3 Accent 4" w:uiPriority="48"/>
+    <w:lsdException w:name="List Table 4 Accent 4" w:uiPriority="49"/>
+    <w:lsdException w:name="List Table 5 Dark Accent 4" w:uiPriority="50"/>
+    <w:lsdException w:name="List Table 6 Colorful Accent 4" w:uiPriority="51"/>
+    <w:lsdException w:name="List Table 7 Colorful Accent 4" w:uiPriority="52"/>
+    <w:lsdException w:name="List Table 1 Light Accent 5" w:uiPriority="46"/>
+    <w:lsdException w:name="List Table 2 Accent 5" w:uiPriority="47"/>
+    <w:lsdException w:name="List Table 3 Accent 5" w:uiPriority="48"/>
+    <w:lsdException w:name="List Table 4 Accent 5" w:uiPriority="49"/>
+    <w:lsdException w:name="List Table 5 Dark Accent 5" w:uiPriority="50"/>
+    <w:lsdException w:name="List Table 6 Colorful Accent 5" w:uiPriority="51"/>
+    <w:lsdException w:name="List Table 7 Colorful Accent 5" w:uiPriority="52"/>
+    <w:lsdException w:name="List Table 1 Light Accent 6" w:uiPriority="46"/>
+    <w:lsdException w:name="List Table 2 Accent 6" w:uiPriority="47"/>
+    <w:lsdException w:name="List Table 3 Accent 6" w:uiPriority="48"/>
+    <w:lsdException w:name="List Table 4 Accent 6" w:uiPriority="49"/>
+    <w:lsdException w:name="List Table 5 Dark Accent 6" w:uiPriority="50"/>
+    <w:lsdException w:name="List Table 6 Colorful Accent 6" w:uiPriority="51"/>
+    <w:lsdException w:name="List Table 7 Colorful Accent 6" w:uiPriority="52"/>
+    <w:lsdException w:name="Mention" w:semiHidden="1" w:unhideWhenUsed="1"/>
+    <w:lsdException w:name="Smart Hyperlink" w:semiHidden="1" w:unhideWhenUsed="1"/>
+    <w:lsdException w:name="Hashtag" w:semiHidden="1" w:unhideWhenUsed="1"/>
+    <w:lsdException w:name="Unresolved Mention" w:semiHidden="1" w:unhideWhenUsed="1"/>
+    <w:lsdException w:name="Smart Link" w:semiHidden="1" w:unhideWhenUsed="1"/>
   </w:latentStyles>
   <w:style w:type="paragraph" w:default="1" w:styleId="Normal">
     <w:name w:val="Normal"/>
@@ -5094,7 +6047,6 @@
       <w:spacing w:after="0" w:line="240" w:lineRule="auto"/>
     </w:pPr>
     <w:tblPr>
-      <w:tblInd w:w="0" w:type="dxa"/>
       <w:tblBorders>
         <w:top w:val="single" w:sz="4" w:space="0" w:color="auto"/>
         <w:left w:val="single" w:sz="4" w:space="0" w:color="auto"/>
@@ -5103,12 +6055,6 @@
         <w:insideH w:val="single" w:sz="4" w:space="0" w:color="auto"/>
         <w:insideV w:val="single" w:sz="4" w:space="0" w:color="auto"/>
       </w:tblBorders>
-      <w:tblCellMar>
-        <w:top w:w="0" w:type="dxa"/>
-        <w:left w:w="108" w:type="dxa"/>
-        <w:bottom w:w="0" w:type="dxa"/>
-        <w:right w:w="108" w:type="dxa"/>
-      </w:tblCellMar>
     </w:tblPr>
   </w:style>
   <w:style w:type="table" w:styleId="LightGrid">
@@ -5122,7 +6068,6 @@
     <w:tblPr>
       <w:tblStyleRowBandSize w:val="1"/>
       <w:tblStyleColBandSize w:val="1"/>
-      <w:tblInd w:w="0" w:type="dxa"/>
       <w:tblBorders>
         <w:top w:val="single" w:sz="8" w:space="0" w:color="000000" w:themeColor="text1"/>
         <w:left w:val="single" w:sz="8" w:space="0" w:color="000000" w:themeColor="text1"/>
@@ -5131,12 +6076,6 @@
         <w:insideH w:val="single" w:sz="8" w:space="0" w:color="000000" w:themeColor="text1"/>
         <w:insideV w:val="single" w:sz="8" w:space="0" w:color="000000" w:themeColor="text1"/>
       </w:tblBorders>
-      <w:tblCellMar>
-        <w:top w:w="0" w:type="dxa"/>
-        <w:left w:w="108" w:type="dxa"/>
-        <w:bottom w:w="0" w:type="dxa"/>
-        <w:right w:w="108" w:type="dxa"/>
-      </w:tblCellMar>
     </w:tblPr>
     <w:tblStylePr w:type="firstRow">
       <w:pPr>
@@ -5295,719 +6234,9 @@
     <w:tblPr>
       <w:tblStyleRowBandSize w:val="1"/>
       <w:tblStyleColBandSize w:val="1"/>
-      <w:tblInd w:w="0" w:type="dxa"/>
       <w:tblBorders>
         <w:insideH w:val="single" w:sz="4" w:space="0" w:color="FFFFFF" w:themeColor="background1"/>
       </w:tblBorders>
-      <w:tblCellMar>
-        <w:top w:w="0" w:type="dxa"/>
-        <w:left w:w="108" w:type="dxa"/>
-        <w:bottom w:w="0" w:type="dxa"/>
-        <w:right w:w="108" w:type="dxa"/>
-      </w:tblCellMar>
-    </w:tblPr>
-    <w:tcPr>
-      <w:shd w:val="clear" w:color="auto" w:fill="CCCCCC" w:themeFill="text1" w:themeFillTint="33"/>
-    </w:tcPr>
-    <w:tblStylePr w:type="firstRow">
-      <w:rPr>
-        <w:b/>
-        <w:bCs/>
-      </w:rPr>
-      <w:tblPr/>
-      <w:tcPr>
-        <w:shd w:val="clear" w:color="auto" w:fill="999999" w:themeFill="text1" w:themeFillTint="66"/>
-      </w:tcPr>
-    </w:tblStylePr>
-    <w:tblStylePr w:type="lastRow">
-      <w:rPr>
-        <w:b/>
-        <w:bCs/>
-        <w:color w:val="000000" w:themeColor="text1"/>
-      </w:rPr>
-      <w:tblPr/>
-      <w:tcPr>
-        <w:shd w:val="clear" w:color="auto" w:fill="999999" w:themeFill="text1" w:themeFillTint="66"/>
-      </w:tcPr>
-    </w:tblStylePr>
-    <w:tblStylePr w:type="firstCol">
-      <w:rPr>
-        <w:color w:val="FFFFFF" w:themeColor="background1"/>
-      </w:rPr>
-      <w:tblPr/>
-      <w:tcPr>
-        <w:shd w:val="clear" w:color="auto" w:fill="000000" w:themeFill="text1" w:themeFillShade="BF"/>
-      </w:tcPr>
-    </w:tblStylePr>
-    <w:tblStylePr w:type="lastCol">
-      <w:rPr>
-        <w:color w:val="FFFFFF" w:themeColor="background1"/>
-      </w:rPr>
-      <w:tblPr/>
-      <w:tcPr>
-        <w:shd w:val="clear" w:color="auto" w:fill="000000" w:themeFill="text1" w:themeFillShade="BF"/>
-      </w:tcPr>
-    </w:tblStylePr>
-    <w:tblStylePr w:type="band1Vert">
-      <w:tblPr/>
-      <w:tcPr>
-        <w:shd w:val="clear" w:color="auto" w:fill="808080" w:themeFill="text1" w:themeFillTint="7F"/>
-      </w:tcPr>
-    </w:tblStylePr>
-    <w:tblStylePr w:type="band1Horz">
-      <w:tblPr/>
-      <w:tcPr>
-        <w:shd w:val="clear" w:color="auto" w:fill="808080" w:themeFill="text1" w:themeFillTint="7F"/>
-      </w:tcPr>
-    </w:tblStylePr>
-  </w:style>
-  <w:style w:type="paragraph" w:styleId="NormalWeb">
-    <w:name w:val="Normal (Web)"/>
-    <w:basedOn w:val="Normal"/>
-    <w:uiPriority w:val="99"/>
-    <w:semiHidden/>
-    <w:unhideWhenUsed/>
-    <w:rsid w:val="00FD687E"/>
-    <w:pPr>
-      <w:spacing w:before="100" w:beforeAutospacing="1" w:after="100" w:afterAutospacing="1" w:line="240" w:lineRule="auto"/>
-    </w:pPr>
-    <w:rPr>
-      <w:rFonts w:ascii="Times New Roman" w:eastAsia="Times New Roman" w:hAnsi="Times New Roman" w:cs="Times New Roman"/>
-      <w:sz w:val="24"/>
-      <w:szCs w:val="24"/>
-    </w:rPr>
-  </w:style>
-  <w:style w:type="character" w:styleId="CommentReference">
-    <w:name w:val="annotation reference"/>
-    <w:basedOn w:val="DefaultParagraphFont"/>
-    <w:uiPriority w:val="99"/>
-    <w:semiHidden/>
-    <w:unhideWhenUsed/>
-    <w:rsid w:val="00471E88"/>
-    <w:rPr>
-      <w:sz w:val="16"/>
-      <w:szCs w:val="16"/>
-    </w:rPr>
-  </w:style>
-  <w:style w:type="paragraph" w:styleId="CommentText">
-    <w:name w:val="annotation text"/>
-    <w:basedOn w:val="Normal"/>
-    <w:link w:val="CommentTextChar"/>
-    <w:uiPriority w:val="99"/>
-    <w:semiHidden/>
-    <w:unhideWhenUsed/>
-    <w:rsid w:val="00471E88"/>
-    <w:pPr>
-      <w:spacing w:line="240" w:lineRule="auto"/>
-    </w:pPr>
-    <w:rPr>
-      <w:sz w:val="20"/>
-      <w:szCs w:val="25"/>
-    </w:rPr>
-  </w:style>
-  <w:style w:type="character" w:customStyle="1" w:styleId="CommentTextChar">
-    <w:name w:val="Comment Text Char"/>
-    <w:basedOn w:val="DefaultParagraphFont"/>
-    <w:link w:val="CommentText"/>
-    <w:uiPriority w:val="99"/>
-    <w:semiHidden/>
-    <w:rsid w:val="00471E88"/>
-    <w:rPr>
-      <w:sz w:val="20"/>
-      <w:szCs w:val="25"/>
-    </w:rPr>
-  </w:style>
-  <w:style w:type="paragraph" w:styleId="CommentSubject">
-    <w:name w:val="annotation subject"/>
-    <w:basedOn w:val="CommentText"/>
-    <w:next w:val="CommentText"/>
-    <w:link w:val="CommentSubjectChar"/>
-    <w:uiPriority w:val="99"/>
-    <w:semiHidden/>
-    <w:unhideWhenUsed/>
-    <w:rsid w:val="00471E88"/>
-    <w:rPr>
-      <w:b/>
-      <w:bCs/>
-    </w:rPr>
-  </w:style>
-  <w:style w:type="character" w:customStyle="1" w:styleId="CommentSubjectChar">
-    <w:name w:val="Comment Subject Char"/>
-    <w:basedOn w:val="CommentTextChar"/>
-    <w:link w:val="CommentSubject"/>
-    <w:uiPriority w:val="99"/>
-    <w:semiHidden/>
-    <w:rsid w:val="00471E88"/>
-    <w:rPr>
-      <w:b/>
-      <w:bCs/>
-      <w:sz w:val="20"/>
-      <w:szCs w:val="25"/>
-    </w:rPr>
-  </w:style>
-  <w:style w:type="paragraph" w:styleId="Revision">
-    <w:name w:val="Revision"/>
-    <w:hidden/>
-    <w:uiPriority w:val="99"/>
-    <w:semiHidden/>
-    <w:rsid w:val="009C66E7"/>
-    <w:pPr>
-      <w:spacing w:after="0" w:line="240" w:lineRule="auto"/>
-    </w:pPr>
-  </w:style>
-</w:styles>
-</file>
-
-<file path=word/stylesWithEffects.xml><?xml version="1.0" encoding="utf-8"?>
-<w:styles xmlns:wpc="http://schemas.microsoft.com/office/word/2010/wordprocessingCanvas" xmlns:mc="http://schemas.openxmlformats.org/markup-compatibility/2006" xmlns:o="urn:schemas-microsoft-com:office:office" xmlns:r="http://schemas.openxmlformats.org/officeDocument/2006/relationships" xmlns:m="http://schemas.openxmlformats.org/officeDocument/2006/math" xmlns:v="urn:schemas-microsoft-com:vml" xmlns:wp14="http://schemas.microsoft.com/office/word/2010/wordprocessingDrawing" xmlns:wp="http://schemas.openxmlformats.org/drawingml/2006/wordprocessingDrawing" xmlns:w10="urn:schemas-microsoft-com:office:word" xmlns:w="http://schemas.openxmlformats.org/wordprocessingml/2006/main" xmlns:w14="http://schemas.microsoft.com/office/word/2010/wordml" xmlns:wpg="http://schemas.microsoft.com/office/word/2010/wordprocessingGroup" xmlns:wpi="http://schemas.microsoft.com/office/word/2010/wordprocessingInk" xmlns:wne="http://schemas.microsoft.com/office/word/2006/wordml" xmlns:wps="http://schemas.microsoft.com/office/word/2010/wordprocessingShape" mc:Ignorable="w14 wp14">
-  <w:docDefaults>
-    <w:rPrDefault>
-      <w:rPr>
-        <w:rFonts w:asciiTheme="minorHAnsi" w:eastAsiaTheme="minorEastAsia" w:hAnsiTheme="minorHAnsi" w:cstheme="minorBidi"/>
-        <w:sz w:val="22"/>
-        <w:szCs w:val="28"/>
-        <w:lang w:val="en-US" w:eastAsia="en-US" w:bidi="th-TH"/>
-      </w:rPr>
-    </w:rPrDefault>
-    <w:pPrDefault>
-      <w:pPr>
-        <w:spacing w:after="200" w:line="276" w:lineRule="auto"/>
-      </w:pPr>
-    </w:pPrDefault>
-  </w:docDefaults>
-  <w:latentStyles w:defLockedState="0" w:defUIPriority="99" w:defSemiHidden="1" w:defUnhideWhenUsed="1" w:defQFormat="0" w:count="267">
-    <w:lsdException w:name="Normal" w:semiHidden="0" w:uiPriority="0" w:unhideWhenUsed="0" w:qFormat="1"/>
-    <w:lsdException w:name="heading 1" w:semiHidden="0" w:uiPriority="9" w:unhideWhenUsed="0" w:qFormat="1"/>
-    <w:lsdException w:name="heading 2" w:uiPriority="9" w:qFormat="1"/>
-    <w:lsdException w:name="heading 3" w:uiPriority="9" w:qFormat="1"/>
-    <w:lsdException w:name="heading 4" w:uiPriority="9" w:qFormat="1"/>
-    <w:lsdException w:name="heading 5" w:uiPriority="9" w:qFormat="1"/>
-    <w:lsdException w:name="heading 6" w:uiPriority="9" w:qFormat="1"/>
-    <w:lsdException w:name="heading 7" w:uiPriority="9" w:qFormat="1"/>
-    <w:lsdException w:name="heading 8" w:uiPriority="9" w:qFormat="1"/>
-    <w:lsdException w:name="heading 9" w:uiPriority="9" w:qFormat="1"/>
-    <w:lsdException w:name="toc 1" w:uiPriority="39"/>
-    <w:lsdException w:name="toc 2" w:uiPriority="39"/>
-    <w:lsdException w:name="toc 3" w:uiPriority="39"/>
-    <w:lsdException w:name="toc 4" w:uiPriority="39"/>
-    <w:lsdException w:name="toc 5" w:uiPriority="39"/>
-    <w:lsdException w:name="toc 6" w:uiPriority="39"/>
-    <w:lsdException w:name="toc 7" w:uiPriority="39"/>
-    <w:lsdException w:name="toc 8" w:uiPriority="39"/>
-    <w:lsdException w:name="toc 9" w:uiPriority="39"/>
-    <w:lsdException w:name="caption" w:uiPriority="35" w:qFormat="1"/>
-    <w:lsdException w:name="Title" w:semiHidden="0" w:uiPriority="10" w:unhideWhenUsed="0" w:qFormat="1"/>
-    <w:lsdException w:name="Default Paragraph Font" w:uiPriority="1"/>
-    <w:lsdException w:name="Subtitle" w:semiHidden="0" w:uiPriority="11" w:unhideWhenUsed="0" w:qFormat="1"/>
-    <w:lsdException w:name="Strong" w:semiHidden="0" w:uiPriority="22" w:unhideWhenUsed="0" w:qFormat="1"/>
-    <w:lsdException w:name="Emphasis" w:semiHidden="0" w:uiPriority="20" w:unhideWhenUsed="0" w:qFormat="1"/>
-    <w:lsdException w:name="Table Grid" w:semiHidden="0" w:uiPriority="59" w:unhideWhenUsed="0"/>
-    <w:lsdException w:name="Placeholder Text" w:unhideWhenUsed="0"/>
-    <w:lsdException w:name="No Spacing" w:semiHidden="0" w:uiPriority="1" w:unhideWhenUsed="0" w:qFormat="1"/>
-    <w:lsdException w:name="Light Shading" w:semiHidden="0" w:uiPriority="60" w:unhideWhenUsed="0"/>
-    <w:lsdException w:name="Light List" w:semiHidden="0" w:uiPriority="61" w:unhideWhenUsed="0"/>
-    <w:lsdException w:name="Light Grid" w:semiHidden="0" w:uiPriority="62" w:unhideWhenUsed="0"/>
-    <w:lsdException w:name="Medium Shading 1" w:semiHidden="0" w:uiPriority="63" w:unhideWhenUsed="0"/>
-    <w:lsdException w:name="Medium Shading 2" w:semiHidden="0" w:uiPriority="64" w:unhideWhenUsed="0"/>
-    <w:lsdException w:name="Medium List 1" w:semiHidden="0" w:uiPriority="65" w:unhideWhenUsed="0"/>
-    <w:lsdException w:name="Medium List 2" w:semiHidden="0" w:uiPriority="66" w:unhideWhenUsed="0"/>
-    <w:lsdException w:name="Medium Grid 1" w:semiHidden="0" w:uiPriority="67" w:unhideWhenUsed="0"/>
-    <w:lsdException w:name="Medium Grid 2" w:semiHidden="0" w:uiPriority="68" w:unhideWhenUsed="0"/>
-    <w:lsdException w:name="Medium Grid 3" w:semiHidden="0" w:uiPriority="69" w:unhideWhenUsed="0"/>
-    <w:lsdException w:name="Dark List" w:semiHidden="0" w:uiPriority="70" w:unhideWhenUsed="0"/>
-    <w:lsdException w:name="Colorful Shading" w:semiHidden="0" w:uiPriority="71" w:unhideWhenUsed="0"/>
-    <w:lsdException w:name="Colorful List" w:semiHidden="0" w:uiPriority="72" w:unhideWhenUsed="0"/>
-    <w:lsdException w:name="Colorful Grid" w:semiHidden="0" w:uiPriority="73" w:unhideWhenUsed="0"/>
-    <w:lsdException w:name="Light Shading Accent 1" w:semiHidden="0" w:uiPriority="60" w:unhideWhenUsed="0"/>
-    <w:lsdException w:name="Light List Accent 1" w:semiHidden="0" w:uiPriority="61" w:unhideWhenUsed="0"/>
-    <w:lsdException w:name="Light Grid Accent 1" w:semiHidden="0" w:uiPriority="62" w:unhideWhenUsed="0"/>
-    <w:lsdException w:name="Medium Shading 1 Accent 1" w:semiHidden="0" w:uiPriority="63" w:unhideWhenUsed="0"/>
-    <w:lsdException w:name="Medium Shading 2 Accent 1" w:semiHidden="0" w:uiPriority="64" w:unhideWhenUsed="0"/>
-    <w:lsdException w:name="Medium List 1 Accent 1" w:semiHidden="0" w:uiPriority="65" w:unhideWhenUsed="0"/>
-    <w:lsdException w:name="Revision" w:unhideWhenUsed="0"/>
-    <w:lsdException w:name="List Paragraph" w:semiHidden="0" w:uiPriority="34" w:unhideWhenUsed="0" w:qFormat="1"/>
-    <w:lsdException w:name="Quote" w:semiHidden="0" w:uiPriority="29" w:unhideWhenUsed="0" w:qFormat="1"/>
-    <w:lsdException w:name="Intense Quote" w:semiHidden="0" w:uiPriority="30" w:unhideWhenUsed="0" w:qFormat="1"/>
-    <w:lsdException w:name="Medium List 2 Accent 1" w:semiHidden="0" w:uiPriority="66" w:unhideWhenUsed="0"/>
-    <w:lsdException w:name="Medium Grid 1 Accent 1" w:semiHidden="0" w:uiPriority="67" w:unhideWhenUsed="0"/>
-    <w:lsdException w:name="Medium Grid 2 Accent 1" w:semiHidden="0" w:uiPriority="68" w:unhideWhenUsed="0"/>
-    <w:lsdException w:name="Medium Grid 3 Accent 1" w:semiHidden="0" w:uiPriority="69" w:unhideWhenUsed="0"/>
-    <w:lsdException w:name="Dark List Accent 1" w:semiHidden="0" w:uiPriority="70" w:unhideWhenUsed="0"/>
-    <w:lsdException w:name="Colorful Shading Accent 1" w:semiHidden="0" w:uiPriority="71" w:unhideWhenUsed="0"/>
-    <w:lsdException w:name="Colorful List Accent 1" w:semiHidden="0" w:uiPriority="72" w:unhideWhenUsed="0"/>
-    <w:lsdException w:name="Colorful Grid Accent 1" w:semiHidden="0" w:uiPriority="73" w:unhideWhenUsed="0"/>
-    <w:lsdException w:name="Light Shading Accent 2" w:semiHidden="0" w:uiPriority="60" w:unhideWhenUsed="0"/>
-    <w:lsdException w:name="Light List Accent 2" w:semiHidden="0" w:uiPriority="61" w:unhideWhenUsed="0"/>
-    <w:lsdException w:name="Light Grid Accent 2" w:semiHidden="0" w:uiPriority="62" w:unhideWhenUsed="0"/>
-    <w:lsdException w:name="Medium Shading 1 Accent 2" w:semiHidden="0" w:uiPriority="63" w:unhideWhenUsed="0"/>
-    <w:lsdException w:name="Medium Shading 2 Accent 2" w:semiHidden="0" w:uiPriority="64" w:unhideWhenUsed="0"/>
-    <w:lsdException w:name="Medium List 1 Accent 2" w:semiHidden="0" w:uiPriority="65" w:unhideWhenUsed="0"/>
-    <w:lsdException w:name="Medium List 2 Accent 2" w:semiHidden="0" w:uiPriority="66" w:unhideWhenUsed="0"/>
-    <w:lsdException w:name="Medium Grid 1 Accent 2" w:semiHidden="0" w:uiPriority="67" w:unhideWhenUsed="0"/>
-    <w:lsdException w:name="Medium Grid 2 Accent 2" w:semiHidden="0" w:uiPriority="68" w:unhideWhenUsed="0"/>
-    <w:lsdException w:name="Medium Grid 3 Accent 2" w:semiHidden="0" w:uiPriority="69" w:unhideWhenUsed="0"/>
-    <w:lsdException w:name="Dark List Accent 2" w:semiHidden="0" w:uiPriority="70" w:unhideWhenUsed="0"/>
-    <w:lsdException w:name="Colorful Shading Accent 2" w:semiHidden="0" w:uiPriority="71" w:unhideWhenUsed="0"/>
-    <w:lsdException w:name="Colorful List Accent 2" w:semiHidden="0" w:uiPriority="72" w:unhideWhenUsed="0"/>
-    <w:lsdException w:name="Colorful Grid Accent 2" w:semiHidden="0" w:uiPriority="73" w:unhideWhenUsed="0"/>
-    <w:lsdException w:name="Light Shading Accent 3" w:semiHidden="0" w:uiPriority="60" w:unhideWhenUsed="0"/>
-    <w:lsdException w:name="Light List Accent 3" w:semiHidden="0" w:uiPriority="61" w:unhideWhenUsed="0"/>
-    <w:lsdException w:name="Light Grid Accent 3" w:semiHidden="0" w:uiPriority="62" w:unhideWhenUsed="0"/>
-    <w:lsdException w:name="Medium Shading 1 Accent 3" w:semiHidden="0" w:uiPriority="63" w:unhideWhenUsed="0"/>
-    <w:lsdException w:name="Medium Shading 2 Accent 3" w:semiHidden="0" w:uiPriority="64" w:unhideWhenUsed="0"/>
-    <w:lsdException w:name="Medium List 1 Accent 3" w:semiHidden="0" w:uiPriority="65" w:unhideWhenUsed="0"/>
-    <w:lsdException w:name="Medium List 2 Accent 3" w:semiHidden="0" w:uiPriority="66" w:unhideWhenUsed="0"/>
-    <w:lsdException w:name="Medium Grid 1 Accent 3" w:semiHidden="0" w:uiPriority="67" w:unhideWhenUsed="0"/>
-    <w:lsdException w:name="Medium Grid 2 Accent 3" w:semiHidden="0" w:uiPriority="68" w:unhideWhenUsed="0"/>
-    <w:lsdException w:name="Medium Grid 3 Accent 3" w:semiHidden="0" w:uiPriority="69" w:unhideWhenUsed="0"/>
-    <w:lsdException w:name="Dark List Accent 3" w:semiHidden="0" w:uiPriority="70" w:unhideWhenUsed="0"/>
-    <w:lsdException w:name="Colorful Shading Accent 3" w:semiHidden="0" w:uiPriority="71" w:unhideWhenUsed="0"/>
-    <w:lsdException w:name="Colorful List Accent 3" w:semiHidden="0" w:uiPriority="72" w:unhideWhenUsed="0"/>
-    <w:lsdException w:name="Colorful Grid Accent 3" w:semiHidden="0" w:uiPriority="73" w:unhideWhenUsed="0"/>
-    <w:lsdException w:name="Light Shading Accent 4" w:semiHidden="0" w:uiPriority="60" w:unhideWhenUsed="0"/>
-    <w:lsdException w:name="Light List Accent 4" w:semiHidden="0" w:uiPriority="61" w:unhideWhenUsed="0"/>
-    <w:lsdException w:name="Light Grid Accent 4" w:semiHidden="0" w:uiPriority="62" w:unhideWhenUsed="0"/>
-    <w:lsdException w:name="Medium Shading 1 Accent 4" w:semiHidden="0" w:uiPriority="63" w:unhideWhenUsed="0"/>
-    <w:lsdException w:name="Medium Shading 2 Accent 4" w:semiHidden="0" w:uiPriority="64" w:unhideWhenUsed="0"/>
-    <w:lsdException w:name="Medium List 1 Accent 4" w:semiHidden="0" w:uiPriority="65" w:unhideWhenUsed="0"/>
-    <w:lsdException w:name="Medium List 2 Accent 4" w:semiHidden="0" w:uiPriority="66" w:unhideWhenUsed="0"/>
-    <w:lsdException w:name="Medium Grid 1 Accent 4" w:semiHidden="0" w:uiPriority="67" w:unhideWhenUsed="0"/>
-    <w:lsdException w:name="Medium Grid 2 Accent 4" w:semiHidden="0" w:uiPriority="68" w:unhideWhenUsed="0"/>
-    <w:lsdException w:name="Medium Grid 3 Accent 4" w:semiHidden="0" w:uiPriority="69" w:unhideWhenUsed="0"/>
-    <w:lsdException w:name="Dark List Accent 4" w:semiHidden="0" w:uiPriority="70" w:unhideWhenUsed="0"/>
-    <w:lsdException w:name="Colorful Shading Accent 4" w:semiHidden="0" w:uiPriority="71" w:unhideWhenUsed="0"/>
-    <w:lsdException w:name="Colorful List Accent 4" w:semiHidden="0" w:uiPriority="72" w:unhideWhenUsed="0"/>
-    <w:lsdException w:name="Colorful Grid Accent 4" w:semiHidden="0" w:uiPriority="73" w:unhideWhenUsed="0"/>
-    <w:lsdException w:name="Light Shading Accent 5" w:semiHidden="0" w:uiPriority="60" w:unhideWhenUsed="0"/>
-    <w:lsdException w:name="Light List Accent 5" w:semiHidden="0" w:uiPriority="61" w:unhideWhenUsed="0"/>
-    <w:lsdException w:name="Light Grid Accent 5" w:semiHidden="0" w:uiPriority="62" w:unhideWhenUsed="0"/>
-    <w:lsdException w:name="Medium Shading 1 Accent 5" w:semiHidden="0" w:uiPriority="63" w:unhideWhenUsed="0"/>
-    <w:lsdException w:name="Medium Shading 2 Accent 5" w:semiHidden="0" w:uiPriority="64" w:unhideWhenUsed="0"/>
-    <w:lsdException w:name="Medium List 1 Accent 5" w:semiHidden="0" w:uiPriority="65" w:unhideWhenUsed="0"/>
-    <w:lsdException w:name="Medium List 2 Accent 5" w:semiHidden="0" w:uiPriority="66" w:unhideWhenUsed="0"/>
-    <w:lsdException w:name="Medium Grid 1 Accent 5" w:semiHidden="0" w:uiPriority="67" w:unhideWhenUsed="0"/>
-    <w:lsdException w:name="Medium Grid 2 Accent 5" w:semiHidden="0" w:uiPriority="68" w:unhideWhenUsed="0"/>
-    <w:lsdException w:name="Medium Grid 3 Accent 5" w:semiHidden="0" w:uiPriority="69" w:unhideWhenUsed="0"/>
-    <w:lsdException w:name="Dark List Accent 5" w:semiHidden="0" w:uiPriority="70" w:unhideWhenUsed="0"/>
-    <w:lsdException w:name="Colorful Shading Accent 5" w:semiHidden="0" w:uiPriority="71" w:unhideWhenUsed="0"/>
-    <w:lsdException w:name="Colorful List Accent 5" w:semiHidden="0" w:uiPriority="72" w:unhideWhenUsed="0"/>
-    <w:lsdException w:name="Colorful Grid Accent 5" w:semiHidden="0" w:uiPriority="73" w:unhideWhenUsed="0"/>
-    <w:lsdException w:name="Light Shading Accent 6" w:semiHidden="0" w:uiPriority="60" w:unhideWhenUsed="0"/>
-    <w:lsdException w:name="Light List Accent 6" w:semiHidden="0" w:uiPriority="61" w:unhideWhenUsed="0"/>
-    <w:lsdException w:name="Light Grid Accent 6" w:semiHidden="0" w:uiPriority="62" w:unhideWhenUsed="0"/>
-    <w:lsdException w:name="Medium Shading 1 Accent 6" w:semiHidden="0" w:uiPriority="63" w:unhideWhenUsed="0"/>
-    <w:lsdException w:name="Medium Shading 2 Accent 6" w:semiHidden="0" w:uiPriority="64" w:unhideWhenUsed="0"/>
-    <w:lsdException w:name="Medium List 1 Accent 6" w:semiHidden="0" w:uiPriority="65" w:unhideWhenUsed="0"/>
-    <w:lsdException w:name="Medium List 2 Accent 6" w:semiHidden="0" w:uiPriority="66" w:unhideWhenUsed="0"/>
-    <w:lsdException w:name="Medium Grid 1 Accent 6" w:semiHidden="0" w:uiPriority="67" w:unhideWhenUsed="0"/>
-    <w:lsdException w:name="Medium Grid 2 Accent 6" w:semiHidden="0" w:uiPriority="68" w:unhideWhenUsed="0"/>
-    <w:lsdException w:name="Medium Grid 3 Accent 6" w:semiHidden="0" w:uiPriority="69" w:unhideWhenUsed="0"/>
-    <w:lsdException w:name="Dark List Accent 6" w:semiHidden="0" w:uiPriority="70" w:unhideWhenUsed="0"/>
-    <w:lsdException w:name="Colorful Shading Accent 6" w:semiHidden="0" w:uiPriority="71" w:unhideWhenUsed="0"/>
-    <w:lsdException w:name="Colorful List Accent 6" w:semiHidden="0" w:uiPriority="72" w:unhideWhenUsed="0"/>
-    <w:lsdException w:name="Colorful Grid Accent 6" w:semiHidden="0" w:uiPriority="73" w:unhideWhenUsed="0"/>
-    <w:lsdException w:name="Subtle Emphasis" w:semiHidden="0" w:uiPriority="19" w:unhideWhenUsed="0" w:qFormat="1"/>
-    <w:lsdException w:name="Intense Emphasis" w:semiHidden="0" w:uiPriority="21" w:unhideWhenUsed="0" w:qFormat="1"/>
-    <w:lsdException w:name="Subtle Reference" w:semiHidden="0" w:uiPriority="31" w:unhideWhenUsed="0" w:qFormat="1"/>
-    <w:lsdException w:name="Intense Reference" w:semiHidden="0" w:uiPriority="32" w:unhideWhenUsed="0" w:qFormat="1"/>
-    <w:lsdException w:name="Book Title" w:semiHidden="0" w:uiPriority="33" w:unhideWhenUsed="0" w:qFormat="1"/>
-    <w:lsdException w:name="Bibliography" w:uiPriority="37"/>
-    <w:lsdException w:name="TOC Heading" w:uiPriority="39" w:qFormat="1"/>
-  </w:latentStyles>
-  <w:style w:type="paragraph" w:default="1" w:styleId="Normal">
-    <w:name w:val="Normal"/>
-    <w:qFormat/>
-  </w:style>
-  <w:style w:type="paragraph" w:styleId="Heading1">
-    <w:name w:val="heading 1"/>
-    <w:basedOn w:val="Normal"/>
-    <w:next w:val="Normal"/>
-    <w:link w:val="Heading1Char"/>
-    <w:uiPriority w:val="9"/>
-    <w:qFormat/>
-    <w:rsid w:val="000678D0"/>
-    <w:pPr>
-      <w:keepNext/>
-      <w:keepLines/>
-      <w:spacing w:before="480" w:after="0"/>
-      <w:outlineLvl w:val="0"/>
-    </w:pPr>
-    <w:rPr>
-      <w:rFonts w:asciiTheme="majorHAnsi" w:eastAsiaTheme="majorEastAsia" w:hAnsiTheme="majorHAnsi" w:cstheme="majorBidi"/>
-      <w:b/>
-      <w:bCs/>
-      <w:color w:val="365F91" w:themeColor="accent1" w:themeShade="BF"/>
-      <w:sz w:val="28"/>
-      <w:szCs w:val="35"/>
-    </w:rPr>
-  </w:style>
-  <w:style w:type="paragraph" w:styleId="Heading2">
-    <w:name w:val="heading 2"/>
-    <w:basedOn w:val="Normal"/>
-    <w:next w:val="Normal"/>
-    <w:link w:val="Heading2Char"/>
-    <w:uiPriority w:val="9"/>
-    <w:unhideWhenUsed/>
-    <w:qFormat/>
-    <w:rsid w:val="000678D0"/>
-    <w:pPr>
-      <w:keepNext/>
-      <w:keepLines/>
-      <w:spacing w:before="200" w:after="0"/>
-      <w:outlineLvl w:val="1"/>
-    </w:pPr>
-    <w:rPr>
-      <w:rFonts w:asciiTheme="majorHAnsi" w:eastAsiaTheme="majorEastAsia" w:hAnsiTheme="majorHAnsi" w:cstheme="majorBidi"/>
-      <w:b/>
-      <w:bCs/>
-      <w:color w:val="4F81BD" w:themeColor="accent1"/>
-      <w:sz w:val="26"/>
-      <w:szCs w:val="33"/>
-    </w:rPr>
-  </w:style>
-  <w:style w:type="character" w:default="1" w:styleId="DefaultParagraphFont">
-    <w:name w:val="Default Paragraph Font"/>
-    <w:uiPriority w:val="1"/>
-    <w:semiHidden/>
-    <w:unhideWhenUsed/>
-  </w:style>
-  <w:style w:type="table" w:default="1" w:styleId="TableNormal">
-    <w:name w:val="Normal Table"/>
-    <w:uiPriority w:val="99"/>
-    <w:semiHidden/>
-    <w:unhideWhenUsed/>
-    <w:tblPr>
-      <w:tblInd w:w="0" w:type="dxa"/>
-      <w:tblCellMar>
-        <w:top w:w="0" w:type="dxa"/>
-        <w:left w:w="108" w:type="dxa"/>
-        <w:bottom w:w="0" w:type="dxa"/>
-        <w:right w:w="108" w:type="dxa"/>
-      </w:tblCellMar>
-    </w:tblPr>
-  </w:style>
-  <w:style w:type="numbering" w:default="1" w:styleId="NoList">
-    <w:name w:val="No List"/>
-    <w:uiPriority w:val="99"/>
-    <w:semiHidden/>
-    <w:unhideWhenUsed/>
-  </w:style>
-  <w:style w:type="paragraph" w:styleId="ListParagraph">
-    <w:name w:val="List Paragraph"/>
-    <w:basedOn w:val="Normal"/>
-    <w:uiPriority w:val="34"/>
-    <w:qFormat/>
-    <w:rsid w:val="002B4AC9"/>
-    <w:pPr>
-      <w:ind w:left="720"/>
-      <w:contextualSpacing/>
-    </w:pPr>
-  </w:style>
-  <w:style w:type="paragraph" w:styleId="Header">
-    <w:name w:val="header"/>
-    <w:basedOn w:val="Normal"/>
-    <w:link w:val="HeaderChar"/>
-    <w:uiPriority w:val="99"/>
-    <w:unhideWhenUsed/>
-    <w:rsid w:val="000678D0"/>
-    <w:pPr>
-      <w:tabs>
-        <w:tab w:val="center" w:pos="4680"/>
-        <w:tab w:val="right" w:pos="9360"/>
-      </w:tabs>
-      <w:spacing w:after="0" w:line="240" w:lineRule="auto"/>
-    </w:pPr>
-  </w:style>
-  <w:style w:type="character" w:customStyle="1" w:styleId="HeaderChar">
-    <w:name w:val="Header Char"/>
-    <w:basedOn w:val="DefaultParagraphFont"/>
-    <w:link w:val="Header"/>
-    <w:uiPriority w:val="99"/>
-    <w:rsid w:val="000678D0"/>
-  </w:style>
-  <w:style w:type="paragraph" w:styleId="Footer">
-    <w:name w:val="footer"/>
-    <w:basedOn w:val="Normal"/>
-    <w:link w:val="FooterChar"/>
-    <w:uiPriority w:val="99"/>
-    <w:unhideWhenUsed/>
-    <w:rsid w:val="000678D0"/>
-    <w:pPr>
-      <w:tabs>
-        <w:tab w:val="center" w:pos="4680"/>
-        <w:tab w:val="right" w:pos="9360"/>
-      </w:tabs>
-      <w:spacing w:after="0" w:line="240" w:lineRule="auto"/>
-    </w:pPr>
-  </w:style>
-  <w:style w:type="character" w:customStyle="1" w:styleId="FooterChar">
-    <w:name w:val="Footer Char"/>
-    <w:basedOn w:val="DefaultParagraphFont"/>
-    <w:link w:val="Footer"/>
-    <w:uiPriority w:val="99"/>
-    <w:rsid w:val="000678D0"/>
-  </w:style>
-  <w:style w:type="character" w:customStyle="1" w:styleId="Heading1Char">
-    <w:name w:val="Heading 1 Char"/>
-    <w:basedOn w:val="DefaultParagraphFont"/>
-    <w:link w:val="Heading1"/>
-    <w:uiPriority w:val="9"/>
-    <w:rsid w:val="000678D0"/>
-    <w:rPr>
-      <w:rFonts w:asciiTheme="majorHAnsi" w:eastAsiaTheme="majorEastAsia" w:hAnsiTheme="majorHAnsi" w:cstheme="majorBidi"/>
-      <w:b/>
-      <w:bCs/>
-      <w:color w:val="365F91" w:themeColor="accent1" w:themeShade="BF"/>
-      <w:sz w:val="28"/>
-      <w:szCs w:val="35"/>
-    </w:rPr>
-  </w:style>
-  <w:style w:type="character" w:customStyle="1" w:styleId="Heading2Char">
-    <w:name w:val="Heading 2 Char"/>
-    <w:basedOn w:val="DefaultParagraphFont"/>
-    <w:link w:val="Heading2"/>
-    <w:uiPriority w:val="9"/>
-    <w:rsid w:val="000678D0"/>
-    <w:rPr>
-      <w:rFonts w:asciiTheme="majorHAnsi" w:eastAsiaTheme="majorEastAsia" w:hAnsiTheme="majorHAnsi" w:cstheme="majorBidi"/>
-      <w:b/>
-      <w:bCs/>
-      <w:color w:val="4F81BD" w:themeColor="accent1"/>
-      <w:sz w:val="26"/>
-      <w:szCs w:val="33"/>
-    </w:rPr>
-  </w:style>
-  <w:style w:type="character" w:styleId="Hyperlink">
-    <w:name w:val="Hyperlink"/>
-    <w:basedOn w:val="DefaultParagraphFont"/>
-    <w:uiPriority w:val="99"/>
-    <w:unhideWhenUsed/>
-    <w:rsid w:val="000030F2"/>
-    <w:rPr>
-      <w:color w:val="0000FF" w:themeColor="hyperlink"/>
-      <w:u w:val="single"/>
-    </w:rPr>
-  </w:style>
-  <w:style w:type="table" w:styleId="TableGrid">
-    <w:name w:val="Table Grid"/>
-    <w:basedOn w:val="TableNormal"/>
-    <w:uiPriority w:val="59"/>
-    <w:rsid w:val="00F6324F"/>
-    <w:pPr>
-      <w:spacing w:after="0" w:line="240" w:lineRule="auto"/>
-    </w:pPr>
-    <w:tblPr>
-      <w:tblInd w:w="0" w:type="dxa"/>
-      <w:tblBorders>
-        <w:top w:val="single" w:sz="4" w:space="0" w:color="auto"/>
-        <w:left w:val="single" w:sz="4" w:space="0" w:color="auto"/>
-        <w:bottom w:val="single" w:sz="4" w:space="0" w:color="auto"/>
-        <w:right w:val="single" w:sz="4" w:space="0" w:color="auto"/>
-        <w:insideH w:val="single" w:sz="4" w:space="0" w:color="auto"/>
-        <w:insideV w:val="single" w:sz="4" w:space="0" w:color="auto"/>
-      </w:tblBorders>
-      <w:tblCellMar>
-        <w:top w:w="0" w:type="dxa"/>
-        <w:left w:w="108" w:type="dxa"/>
-        <w:bottom w:w="0" w:type="dxa"/>
-        <w:right w:w="108" w:type="dxa"/>
-      </w:tblCellMar>
-    </w:tblPr>
-  </w:style>
-  <w:style w:type="table" w:styleId="LightGrid">
-    <w:name w:val="Light Grid"/>
-    <w:basedOn w:val="TableNormal"/>
-    <w:uiPriority w:val="62"/>
-    <w:rsid w:val="00F6324F"/>
-    <w:pPr>
-      <w:spacing w:after="0" w:line="240" w:lineRule="auto"/>
-    </w:pPr>
-    <w:tblPr>
-      <w:tblStyleRowBandSize w:val="1"/>
-      <w:tblStyleColBandSize w:val="1"/>
-      <w:tblInd w:w="0" w:type="dxa"/>
-      <w:tblBorders>
-        <w:top w:val="single" w:sz="8" w:space="0" w:color="000000" w:themeColor="text1"/>
-        <w:left w:val="single" w:sz="8" w:space="0" w:color="000000" w:themeColor="text1"/>
-        <w:bottom w:val="single" w:sz="8" w:space="0" w:color="000000" w:themeColor="text1"/>
-        <w:right w:val="single" w:sz="8" w:space="0" w:color="000000" w:themeColor="text1"/>
-        <w:insideH w:val="single" w:sz="8" w:space="0" w:color="000000" w:themeColor="text1"/>
-        <w:insideV w:val="single" w:sz="8" w:space="0" w:color="000000" w:themeColor="text1"/>
-      </w:tblBorders>
-      <w:tblCellMar>
-        <w:top w:w="0" w:type="dxa"/>
-        <w:left w:w="108" w:type="dxa"/>
-        <w:bottom w:w="0" w:type="dxa"/>
-        <w:right w:w="108" w:type="dxa"/>
-      </w:tblCellMar>
-    </w:tblPr>
-    <w:tblStylePr w:type="firstRow">
-      <w:pPr>
-        <w:spacing w:before="0" w:after="0" w:line="240" w:lineRule="auto"/>
-      </w:pPr>
-      <w:rPr>
-        <w:rFonts w:asciiTheme="majorHAnsi" w:eastAsiaTheme="majorEastAsia" w:hAnsiTheme="majorHAnsi" w:cstheme="majorBidi"/>
-        <w:b/>
-        <w:bCs/>
-      </w:rPr>
-      <w:tblPr/>
-      <w:tcPr>
-        <w:tcBorders>
-          <w:top w:val="single" w:sz="8" w:space="0" w:color="000000" w:themeColor="text1"/>
-          <w:left w:val="single" w:sz="8" w:space="0" w:color="000000" w:themeColor="text1"/>
-          <w:bottom w:val="single" w:sz="18" w:space="0" w:color="000000" w:themeColor="text1"/>
-          <w:right w:val="single" w:sz="8" w:space="0" w:color="000000" w:themeColor="text1"/>
-          <w:insideH w:val="nil"/>
-          <w:insideV w:val="single" w:sz="8" w:space="0" w:color="000000" w:themeColor="text1"/>
-        </w:tcBorders>
-      </w:tcPr>
-    </w:tblStylePr>
-    <w:tblStylePr w:type="lastRow">
-      <w:pPr>
-        <w:spacing w:before="0" w:after="0" w:line="240" w:lineRule="auto"/>
-      </w:pPr>
-      <w:rPr>
-        <w:rFonts w:asciiTheme="majorHAnsi" w:eastAsiaTheme="majorEastAsia" w:hAnsiTheme="majorHAnsi" w:cstheme="majorBidi"/>
-        <w:b/>
-        <w:bCs/>
-      </w:rPr>
-      <w:tblPr/>
-      <w:tcPr>
-        <w:tcBorders>
-          <w:top w:val="double" w:sz="6" w:space="0" w:color="000000" w:themeColor="text1"/>
-          <w:left w:val="single" w:sz="8" w:space="0" w:color="000000" w:themeColor="text1"/>
-          <w:bottom w:val="single" w:sz="8" w:space="0" w:color="000000" w:themeColor="text1"/>
-          <w:right w:val="single" w:sz="8" w:space="0" w:color="000000" w:themeColor="text1"/>
-          <w:insideH w:val="nil"/>
-          <w:insideV w:val="single" w:sz="8" w:space="0" w:color="000000" w:themeColor="text1"/>
-        </w:tcBorders>
-      </w:tcPr>
-    </w:tblStylePr>
-    <w:tblStylePr w:type="firstCol">
-      <w:rPr>
-        <w:rFonts w:asciiTheme="majorHAnsi" w:eastAsiaTheme="majorEastAsia" w:hAnsiTheme="majorHAnsi" w:cstheme="majorBidi"/>
-        <w:b/>
-        <w:bCs/>
-      </w:rPr>
-    </w:tblStylePr>
-    <w:tblStylePr w:type="lastCol">
-      <w:rPr>
-        <w:rFonts w:asciiTheme="majorHAnsi" w:eastAsiaTheme="majorEastAsia" w:hAnsiTheme="majorHAnsi" w:cstheme="majorBidi"/>
-        <w:b/>
-        <w:bCs/>
-      </w:rPr>
-      <w:tblPr/>
-      <w:tcPr>
-        <w:tcBorders>
-          <w:top w:val="single" w:sz="8" w:space="0" w:color="000000" w:themeColor="text1"/>
-          <w:left w:val="single" w:sz="8" w:space="0" w:color="000000" w:themeColor="text1"/>
-          <w:bottom w:val="single" w:sz="8" w:space="0" w:color="000000" w:themeColor="text1"/>
-          <w:right w:val="single" w:sz="8" w:space="0" w:color="000000" w:themeColor="text1"/>
-        </w:tcBorders>
-      </w:tcPr>
-    </w:tblStylePr>
-    <w:tblStylePr w:type="band1Vert">
-      <w:tblPr/>
-      <w:tcPr>
-        <w:tcBorders>
-          <w:top w:val="single" w:sz="8" w:space="0" w:color="000000" w:themeColor="text1"/>
-          <w:left w:val="single" w:sz="8" w:space="0" w:color="000000" w:themeColor="text1"/>
-          <w:bottom w:val="single" w:sz="8" w:space="0" w:color="000000" w:themeColor="text1"/>
-          <w:right w:val="single" w:sz="8" w:space="0" w:color="000000" w:themeColor="text1"/>
-        </w:tcBorders>
-        <w:shd w:val="clear" w:color="auto" w:fill="C0C0C0" w:themeFill="text1" w:themeFillTint="3F"/>
-      </w:tcPr>
-    </w:tblStylePr>
-    <w:tblStylePr w:type="band1Horz">
-      <w:tblPr/>
-      <w:tcPr>
-        <w:tcBorders>
-          <w:top w:val="single" w:sz="8" w:space="0" w:color="000000" w:themeColor="text1"/>
-          <w:left w:val="single" w:sz="8" w:space="0" w:color="000000" w:themeColor="text1"/>
-          <w:bottom w:val="single" w:sz="8" w:space="0" w:color="000000" w:themeColor="text1"/>
-          <w:right w:val="single" w:sz="8" w:space="0" w:color="000000" w:themeColor="text1"/>
-          <w:insideV w:val="single" w:sz="8" w:space="0" w:color="000000" w:themeColor="text1"/>
-        </w:tcBorders>
-        <w:shd w:val="clear" w:color="auto" w:fill="C0C0C0" w:themeFill="text1" w:themeFillTint="3F"/>
-      </w:tcPr>
-    </w:tblStylePr>
-    <w:tblStylePr w:type="band2Horz">
-      <w:tblPr/>
-      <w:tcPr>
-        <w:tcBorders>
-          <w:top w:val="single" w:sz="8" w:space="0" w:color="000000" w:themeColor="text1"/>
-          <w:left w:val="single" w:sz="8" w:space="0" w:color="000000" w:themeColor="text1"/>
-          <w:bottom w:val="single" w:sz="8" w:space="0" w:color="000000" w:themeColor="text1"/>
-          <w:right w:val="single" w:sz="8" w:space="0" w:color="000000" w:themeColor="text1"/>
-          <w:insideV w:val="single" w:sz="8" w:space="0" w:color="000000" w:themeColor="text1"/>
-        </w:tcBorders>
-      </w:tcPr>
-    </w:tblStylePr>
-  </w:style>
-  <w:style w:type="character" w:styleId="PlaceholderText">
-    <w:name w:val="Placeholder Text"/>
-    <w:basedOn w:val="DefaultParagraphFont"/>
-    <w:uiPriority w:val="99"/>
-    <w:semiHidden/>
-    <w:rsid w:val="00041ACE"/>
-    <w:rPr>
-      <w:color w:val="808080"/>
-    </w:rPr>
-  </w:style>
-  <w:style w:type="paragraph" w:styleId="BalloonText">
-    <w:name w:val="Balloon Text"/>
-    <w:basedOn w:val="Normal"/>
-    <w:link w:val="BalloonTextChar"/>
-    <w:uiPriority w:val="99"/>
-    <w:semiHidden/>
-    <w:unhideWhenUsed/>
-    <w:rsid w:val="00041ACE"/>
-    <w:pPr>
-      <w:spacing w:after="0" w:line="240" w:lineRule="auto"/>
-    </w:pPr>
-    <w:rPr>
-      <w:rFonts w:ascii="Tahoma" w:hAnsi="Tahoma" w:cs="Angsana New"/>
-      <w:sz w:val="16"/>
-      <w:szCs w:val="20"/>
-    </w:rPr>
-  </w:style>
-  <w:style w:type="character" w:customStyle="1" w:styleId="BalloonTextChar">
-    <w:name w:val="Balloon Text Char"/>
-    <w:basedOn w:val="DefaultParagraphFont"/>
-    <w:link w:val="BalloonText"/>
-    <w:uiPriority w:val="99"/>
-    <w:semiHidden/>
-    <w:rsid w:val="00041ACE"/>
-    <w:rPr>
-      <w:rFonts w:ascii="Tahoma" w:hAnsi="Tahoma" w:cs="Angsana New"/>
-      <w:sz w:val="16"/>
-      <w:szCs w:val="20"/>
-    </w:rPr>
-  </w:style>
-  <w:style w:type="table" w:styleId="ColorfulGrid">
-    <w:name w:val="Colorful Grid"/>
-    <w:basedOn w:val="TableNormal"/>
-    <w:uiPriority w:val="73"/>
-    <w:rsid w:val="0029292C"/>
-    <w:pPr>
-      <w:spacing w:after="0" w:line="240" w:lineRule="auto"/>
-    </w:pPr>
-    <w:rPr>
-      <w:color w:val="000000" w:themeColor="text1"/>
-    </w:rPr>
-    <w:tblPr>
-      <w:tblStyleRowBandSize w:val="1"/>
-      <w:tblStyleColBandSize w:val="1"/>
-      <w:tblInd w:w="0" w:type="dxa"/>
-      <w:tblBorders>
-        <w:insideH w:val="single" w:sz="4" w:space="0" w:color="FFFFFF" w:themeColor="background1"/>
-      </w:tblBorders>
-      <w:tblCellMar>
-        <w:top w:w="0" w:type="dxa"/>
-        <w:left w:w="108" w:type="dxa"/>
-        <w:bottom w:w="0" w:type="dxa"/>
-        <w:right w:w="108" w:type="dxa"/>
-      </w:tblCellMar>
     </w:tblPr>
     <w:tcPr>
       <w:shd w:val="clear" w:color="auto" w:fill="CCCCCC" w:themeFill="text1" w:themeFillTint="33"/>

</xml_diff>